<commit_message>
Updated roles of correspondents in Work Schedule Diagram
</commit_message>
<xml_diff>
--- a/Phoenix Doc 2.docx
+++ b/Phoenix Doc 2.docx
@@ -1,6 +1,6 @@
 
 <file path=word/document.xml><?xml version="1.0" encoding="utf-8"?>
-<w:document xmlns:wpc="http://schemas.microsoft.com/office/word/2010/wordprocessingCanvas" xmlns:mo="http://schemas.microsoft.com/office/mac/office/2008/main" xmlns:mc="http://schemas.openxmlformats.org/markup-compatibility/2006" xmlns:mv="urn:schemas-microsoft-com:mac:vml" xmlns:o="urn:schemas-microsoft-com:office:office" xmlns:r="http://schemas.openxmlformats.org/officeDocument/2006/relationships" xmlns:m="http://schemas.openxmlformats.org/officeDocument/2006/math" xmlns:v="urn:schemas-microsoft-com:vml" xmlns:wp14="http://schemas.microsoft.com/office/word/2010/wordprocessingDrawing" xmlns:wp="http://schemas.openxmlformats.org/drawingml/2006/wordprocessingDrawing" xmlns:w10="urn:schemas-microsoft-com:office:word" xmlns:w="http://schemas.openxmlformats.org/wordprocessingml/2006/main" xmlns:w14="http://schemas.microsoft.com/office/word/2010/wordml" xmlns:w15="http://schemas.microsoft.com/office/word/2012/wordml" xmlns:wpg="http://schemas.microsoft.com/office/word/2010/wordprocessingGroup" xmlns:wpi="http://schemas.microsoft.com/office/word/2010/wordprocessingInk" xmlns:wne="http://schemas.microsoft.com/office/word/2006/wordml" xmlns:wps="http://schemas.microsoft.com/office/word/2010/wordprocessingShape" mc:Ignorable="w14 w15 wp14">
+<w:document xmlns:wpc="http://schemas.microsoft.com/office/word/2010/wordprocessingCanvas" xmlns:mc="http://schemas.openxmlformats.org/markup-compatibility/2006" xmlns:o="urn:schemas-microsoft-com:office:office" xmlns:r="http://schemas.openxmlformats.org/officeDocument/2006/relationships" xmlns:m="http://schemas.openxmlformats.org/officeDocument/2006/math" xmlns:v="urn:schemas-microsoft-com:vml" xmlns:wp14="http://schemas.microsoft.com/office/word/2010/wordprocessingDrawing" xmlns:wp="http://schemas.openxmlformats.org/drawingml/2006/wordprocessingDrawing" xmlns:w10="urn:schemas-microsoft-com:office:word" xmlns:w="http://schemas.openxmlformats.org/wordprocessingml/2006/main" xmlns:w14="http://schemas.microsoft.com/office/word/2010/wordml" xmlns:w15="http://schemas.microsoft.com/office/word/2012/wordml" xmlns:wpg="http://schemas.microsoft.com/office/word/2010/wordprocessingGroup" xmlns:wpi="http://schemas.microsoft.com/office/word/2010/wordprocessingInk" xmlns:wne="http://schemas.microsoft.com/office/word/2006/wordml" xmlns:wps="http://schemas.microsoft.com/office/word/2010/wordprocessingShape" mc:Ignorable="w14 w15 wp14">
   <w:body>
     <w:p>
       <w:pPr>
@@ -11,23 +11,13 @@
           <w:szCs w:val="32"/>
         </w:rPr>
       </w:pPr>
-      <w:proofErr w:type="spellStart"/>
       <w:r>
         <w:rPr>
           <w:rFonts w:asciiTheme="majorHAnsi" w:hAnsiTheme="majorHAnsi"/>
           <w:sz w:val="32"/>
           <w:szCs w:val="32"/>
         </w:rPr>
-        <w:t>CSc</w:t>
-      </w:r>
-      <w:proofErr w:type="spellEnd"/>
-      <w:r>
-        <w:rPr>
-          <w:rFonts w:asciiTheme="majorHAnsi" w:hAnsiTheme="majorHAnsi"/>
-          <w:sz w:val="32"/>
-          <w:szCs w:val="32"/>
-        </w:rPr>
-        <w:t xml:space="preserve"> 4350: Software Engineering</w:t>
+        <w:t>CSc 4350: Software Engineering</w:t>
       </w:r>
     </w:p>
     <w:p>
@@ -155,18 +145,8 @@
           <w:sz w:val="48"/>
           <w:szCs w:val="48"/>
         </w:rPr>
-        <w:t xml:space="preserve">Ryan </w:t>
+        <w:t>Ryan Ocampo</w:t>
       </w:r>
-      <w:proofErr w:type="spellStart"/>
-      <w:r>
-        <w:rPr>
-          <w:rFonts w:asciiTheme="majorHAnsi" w:hAnsiTheme="majorHAnsi"/>
-          <w:sz w:val="48"/>
-          <w:szCs w:val="48"/>
-        </w:rPr>
-        <w:t>Ocampo</w:t>
-      </w:r>
-      <w:proofErr w:type="spellEnd"/>
     </w:p>
     <w:p>
       <w:pPr>
@@ -178,34 +158,14 @@
           <w:szCs w:val="48"/>
         </w:rPr>
       </w:pPr>
-      <w:proofErr w:type="spellStart"/>
       <w:r>
         <w:rPr>
           <w:rFonts w:asciiTheme="majorHAnsi" w:hAnsiTheme="majorHAnsi"/>
           <w:sz w:val="48"/>
           <w:szCs w:val="48"/>
         </w:rPr>
-        <w:t>Deividas</w:t>
+        <w:t>Deividas Rutkauskas</w:t>
       </w:r>
-      <w:proofErr w:type="spellEnd"/>
-      <w:r>
-        <w:rPr>
-          <w:rFonts w:asciiTheme="majorHAnsi" w:hAnsiTheme="majorHAnsi"/>
-          <w:sz w:val="48"/>
-          <w:szCs w:val="48"/>
-        </w:rPr>
-        <w:t xml:space="preserve"> </w:t>
-      </w:r>
-      <w:proofErr w:type="spellStart"/>
-      <w:r>
-        <w:rPr>
-          <w:rFonts w:asciiTheme="majorHAnsi" w:hAnsiTheme="majorHAnsi"/>
-          <w:sz w:val="48"/>
-          <w:szCs w:val="48"/>
-        </w:rPr>
-        <w:t>Rutkauskas</w:t>
-      </w:r>
-      <w:proofErr w:type="spellEnd"/>
     </w:p>
     <w:p>
       <w:pPr>
@@ -382,6 +342,8 @@
         </w:rPr>
         <w:t>Work Schedule Diagram:</w:t>
       </w:r>
+      <w:bookmarkStart w:id="0" w:name="_GoBack"/>
+      <w:bookmarkEnd w:id="0"/>
     </w:p>
     <w:p>
       <w:pPr>
@@ -399,9 +361,9 @@
           <w:szCs w:val="24"/>
         </w:rPr>
         <w:drawing>
-          <wp:inline distT="0" distB="0" distL="0" distR="0" wp14:anchorId="67BFA3F4" wp14:editId="3E01A71A">
+          <wp:inline distT="0" distB="0" distL="0" distR="0" wp14:anchorId="67BFA3F4" wp14:editId="106EB36C">
             <wp:extent cx="5486400" cy="5636029"/>
-            <wp:effectExtent l="50800" t="0" r="50800" b="0"/>
+            <wp:effectExtent l="0" t="0" r="0" b="0"/>
             <wp:docPr id="1" name="Diagram 1"/>
             <wp:cNvGraphicFramePr/>
             <a:graphic xmlns:a="http://schemas.openxmlformats.org/drawingml/2006/main">
@@ -951,7 +913,6 @@
           <w:szCs w:val="32"/>
         </w:rPr>
       </w:pPr>
-      <w:proofErr w:type="spellStart"/>
       <w:r>
         <w:rPr>
           <w:rFonts w:ascii="Times" w:hAnsi="Times" w:cs="Times"/>
@@ -960,7 +921,6 @@
         </w:rPr>
         <w:t>Is_smoking</w:t>
       </w:r>
-      <w:proofErr w:type="spellEnd"/>
     </w:p>
     <w:p>
       <w:pPr>
@@ -983,8 +943,6 @@
           <w:szCs w:val="32"/>
         </w:rPr>
       </w:pPr>
-      <w:bookmarkStart w:id="0" w:name="_GoBack"/>
-      <w:bookmarkEnd w:id="0"/>
     </w:p>
     <w:p>
       <w:pPr>
@@ -1142,39 +1100,7 @@
           <w:szCs w:val="32"/>
         </w:rPr>
         <w:lastRenderedPageBreak/>
-        <w:t>The PRM</w:t>
-      </w:r>
-      <w:r>
-        <w:rPr>
-          <w:rFonts w:ascii="Times" w:hAnsi="Times" w:cs="Times"/>
-          <w:sz w:val="32"/>
-          <w:szCs w:val="32"/>
-        </w:rPr>
-        <w:t>S</w:t>
-      </w:r>
-      <w:r>
-        <w:rPr>
-          <w:rFonts w:ascii="Times" w:hAnsi="Times" w:cs="Times"/>
-          <w:sz w:val="32"/>
-          <w:szCs w:val="32"/>
-        </w:rPr>
-        <w:t xml:space="preserve"> shall create functionality that creates </w:t>
-      </w:r>
-      <w:r>
-        <w:rPr>
-          <w:rFonts w:ascii="Times" w:hAnsi="Times" w:cs="Times"/>
-          <w:sz w:val="32"/>
-          <w:szCs w:val="32"/>
-        </w:rPr>
-        <w:t>guest</w:t>
-      </w:r>
-      <w:r>
-        <w:rPr>
-          <w:rFonts w:ascii="Times" w:hAnsi="Times" w:cs="Times"/>
-          <w:sz w:val="32"/>
-          <w:szCs w:val="32"/>
-        </w:rPr>
-        <w:t xml:space="preserve"> profiles</w:t>
+        <w:t>The PRMS shall create functionality that creates guest profiles</w:t>
       </w:r>
     </w:p>
     <w:p>
@@ -1915,7 +1841,7 @@
 </file>
 
 <file path=word/endnotes.xml><?xml version="1.0" encoding="utf-8"?>
-<w:endnotes xmlns:wpc="http://schemas.microsoft.com/office/word/2010/wordprocessingCanvas" xmlns:mo="http://schemas.microsoft.com/office/mac/office/2008/main" xmlns:mc="http://schemas.openxmlformats.org/markup-compatibility/2006" xmlns:mv="urn:schemas-microsoft-com:mac:vml" xmlns:o="urn:schemas-microsoft-com:office:office" xmlns:r="http://schemas.openxmlformats.org/officeDocument/2006/relationships" xmlns:m="http://schemas.openxmlformats.org/officeDocument/2006/math" xmlns:v="urn:schemas-microsoft-com:vml" xmlns:wp14="http://schemas.microsoft.com/office/word/2010/wordprocessingDrawing" xmlns:wp="http://schemas.openxmlformats.org/drawingml/2006/wordprocessingDrawing" xmlns:w10="urn:schemas-microsoft-com:office:word" xmlns:w="http://schemas.openxmlformats.org/wordprocessingml/2006/main" xmlns:w14="http://schemas.microsoft.com/office/word/2010/wordml" xmlns:w15="http://schemas.microsoft.com/office/word/2012/wordml" xmlns:wpg="http://schemas.microsoft.com/office/word/2010/wordprocessingGroup" xmlns:wpi="http://schemas.microsoft.com/office/word/2010/wordprocessingInk" xmlns:wne="http://schemas.microsoft.com/office/word/2006/wordml" xmlns:wps="http://schemas.microsoft.com/office/word/2010/wordprocessingShape" mc:Ignorable="w14 w15 wp14">
+<w:endnotes xmlns:wpc="http://schemas.microsoft.com/office/word/2010/wordprocessingCanvas" xmlns:mc="http://schemas.openxmlformats.org/markup-compatibility/2006" xmlns:o="urn:schemas-microsoft-com:office:office" xmlns:r="http://schemas.openxmlformats.org/officeDocument/2006/relationships" xmlns:m="http://schemas.openxmlformats.org/officeDocument/2006/math" xmlns:v="urn:schemas-microsoft-com:vml" xmlns:wp14="http://schemas.microsoft.com/office/word/2010/wordprocessingDrawing" xmlns:wp="http://schemas.openxmlformats.org/drawingml/2006/wordprocessingDrawing" xmlns:w10="urn:schemas-microsoft-com:office:word" xmlns:w="http://schemas.openxmlformats.org/wordprocessingml/2006/main" xmlns:w14="http://schemas.microsoft.com/office/word/2010/wordml" xmlns:w15="http://schemas.microsoft.com/office/word/2012/wordml" xmlns:wpg="http://schemas.microsoft.com/office/word/2010/wordprocessingGroup" xmlns:wpi="http://schemas.microsoft.com/office/word/2010/wordprocessingInk" xmlns:wne="http://schemas.microsoft.com/office/word/2006/wordml" xmlns:wps="http://schemas.microsoft.com/office/word/2010/wordprocessingShape" mc:Ignorable="w14 w15 wp14">
   <w:endnote w:type="separator" w:id="-1">
     <w:p>
       <w:pPr>
@@ -1940,7 +1866,7 @@
 </file>
 
 <file path=word/footer1.xml><?xml version="1.0" encoding="utf-8"?>
-<w:ftr xmlns:wpc="http://schemas.microsoft.com/office/word/2010/wordprocessingCanvas" xmlns:mo="http://schemas.microsoft.com/office/mac/office/2008/main" xmlns:mc="http://schemas.openxmlformats.org/markup-compatibility/2006" xmlns:mv="urn:schemas-microsoft-com:mac:vml" xmlns:o="urn:schemas-microsoft-com:office:office" xmlns:r="http://schemas.openxmlformats.org/officeDocument/2006/relationships" xmlns:m="http://schemas.openxmlformats.org/officeDocument/2006/math" xmlns:v="urn:schemas-microsoft-com:vml" xmlns:wp14="http://schemas.microsoft.com/office/word/2010/wordprocessingDrawing" xmlns:wp="http://schemas.openxmlformats.org/drawingml/2006/wordprocessingDrawing" xmlns:w10="urn:schemas-microsoft-com:office:word" xmlns:w="http://schemas.openxmlformats.org/wordprocessingml/2006/main" xmlns:w14="http://schemas.microsoft.com/office/word/2010/wordml" xmlns:w15="http://schemas.microsoft.com/office/word/2012/wordml" xmlns:wpg="http://schemas.microsoft.com/office/word/2010/wordprocessingGroup" xmlns:wpi="http://schemas.microsoft.com/office/word/2010/wordprocessingInk" xmlns:wne="http://schemas.microsoft.com/office/word/2006/wordml" xmlns:wps="http://schemas.microsoft.com/office/word/2010/wordprocessingShape" mc:Ignorable="w14 w15 wp14">
+<w:ftr xmlns:wpc="http://schemas.microsoft.com/office/word/2010/wordprocessingCanvas" xmlns:mc="http://schemas.openxmlformats.org/markup-compatibility/2006" xmlns:o="urn:schemas-microsoft-com:office:office" xmlns:r="http://schemas.openxmlformats.org/officeDocument/2006/relationships" xmlns:m="http://schemas.openxmlformats.org/officeDocument/2006/math" xmlns:v="urn:schemas-microsoft-com:vml" xmlns:wp14="http://schemas.microsoft.com/office/word/2010/wordprocessingDrawing" xmlns:wp="http://schemas.openxmlformats.org/drawingml/2006/wordprocessingDrawing" xmlns:w10="urn:schemas-microsoft-com:office:word" xmlns:w="http://schemas.openxmlformats.org/wordprocessingml/2006/main" xmlns:w14="http://schemas.microsoft.com/office/word/2010/wordml" xmlns:w15="http://schemas.microsoft.com/office/word/2012/wordml" xmlns:wpg="http://schemas.microsoft.com/office/word/2010/wordprocessingGroup" xmlns:wpi="http://schemas.microsoft.com/office/word/2010/wordprocessingInk" xmlns:wne="http://schemas.microsoft.com/office/word/2006/wordml" xmlns:wps="http://schemas.microsoft.com/office/word/2010/wordprocessingShape" mc:Ignorable="w14 w15 wp14">
   <w:sdt>
     <w:sdtPr>
       <w:id w:val="-1113745699"/>
@@ -2050,7 +1976,7 @@
                                   <w:noProof/>
                                   <w:color w:val="000000" w:themeColor="text1"/>
                                 </w:rPr>
-                                <w:t>3</w:t>
+                                <w:t>2</w:t>
                               </w:r>
                               <w:r>
                                 <w:rPr>
@@ -2079,7 +2005,7 @@
             </mc:Choice>
             <mc:Fallback>
               <w:pict>
-                <v:rect w14:anchorId="2F39A1E8" id="Rectangle 2" o:spid="_x0000_s1026" style="position:absolute;margin-left:0;margin-top:0;width:44.55pt;height:15.1pt;rotation:180;flip:x;z-index:251659264;visibility:visible;mso-wrap-style:square;mso-width-percent:0;mso-height-percent:0;mso-wrap-distance-left:9pt;mso-wrap-distance-top:0;mso-wrap-distance-right:9pt;mso-wrap-distance-bottom:0;mso-position-horizontal:center;mso-position-horizontal-relative:right-margin-area;mso-position-vertical:center;mso-position-vertical-relative:bottom-margin-area;mso-width-percent:0;mso-height-percent:0;mso-width-relative:page;mso-height-relative:bottom-margin-area;v-text-anchor:top" o:gfxdata="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" filled="f" fillcolor="#c0504d" stroked="f" strokecolor="#5c83b4" strokeweight="2.25pt">
+                <v:rect w14:anchorId="2F39A1E8" id="Rectangle 2" o:spid="_x0000_s1026" style="position:absolute;margin-left:0;margin-top:0;width:44.55pt;height:15.1pt;rotation:180;flip:x;z-index:251659264;visibility:visible;mso-wrap-style:square;mso-width-percent:0;mso-height-percent:0;mso-wrap-distance-left:9pt;mso-wrap-distance-top:0;mso-wrap-distance-right:9pt;mso-wrap-distance-bottom:0;mso-position-horizontal:center;mso-position-horizontal-relative:right-margin-area;mso-position-vertical:center;mso-position-vertical-relative:bottom-margin-area;mso-width-percent:0;mso-height-percent:0;mso-width-relative:page;mso-height-relative:bottom-margin-area;v-text-anchor:top" o:gfxdata="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" filled="f" fillcolor="#c0504d" stroked="f" strokecolor="#5c83b4" strokeweight="2.25pt">
                   <v:textbox inset=",0,,0">
                     <w:txbxContent>
                       <w:p>
@@ -2115,7 +2041,7 @@
                             <w:noProof/>
                             <w:color w:val="000000" w:themeColor="text1"/>
                           </w:rPr>
-                          <w:t>3</w:t>
+                          <w:t>2</w:t>
                         </w:r>
                         <w:r>
                           <w:rPr>
@@ -2140,7 +2066,7 @@
 </file>
 
 <file path=word/footnotes.xml><?xml version="1.0" encoding="utf-8"?>
-<w:footnotes xmlns:wpc="http://schemas.microsoft.com/office/word/2010/wordprocessingCanvas" xmlns:mo="http://schemas.microsoft.com/office/mac/office/2008/main" xmlns:mc="http://schemas.openxmlformats.org/markup-compatibility/2006" xmlns:mv="urn:schemas-microsoft-com:mac:vml" xmlns:o="urn:schemas-microsoft-com:office:office" xmlns:r="http://schemas.openxmlformats.org/officeDocument/2006/relationships" xmlns:m="http://schemas.openxmlformats.org/officeDocument/2006/math" xmlns:v="urn:schemas-microsoft-com:vml" xmlns:wp14="http://schemas.microsoft.com/office/word/2010/wordprocessingDrawing" xmlns:wp="http://schemas.openxmlformats.org/drawingml/2006/wordprocessingDrawing" xmlns:w10="urn:schemas-microsoft-com:office:word" xmlns:w="http://schemas.openxmlformats.org/wordprocessingml/2006/main" xmlns:w14="http://schemas.microsoft.com/office/word/2010/wordml" xmlns:w15="http://schemas.microsoft.com/office/word/2012/wordml" xmlns:wpg="http://schemas.microsoft.com/office/word/2010/wordprocessingGroup" xmlns:wpi="http://schemas.microsoft.com/office/word/2010/wordprocessingInk" xmlns:wne="http://schemas.microsoft.com/office/word/2006/wordml" xmlns:wps="http://schemas.microsoft.com/office/word/2010/wordprocessingShape" mc:Ignorable="w14 w15 wp14">
+<w:footnotes xmlns:wpc="http://schemas.microsoft.com/office/word/2010/wordprocessingCanvas" xmlns:mc="http://schemas.openxmlformats.org/markup-compatibility/2006" xmlns:o="urn:schemas-microsoft-com:office:office" xmlns:r="http://schemas.openxmlformats.org/officeDocument/2006/relationships" xmlns:m="http://schemas.openxmlformats.org/officeDocument/2006/math" xmlns:v="urn:schemas-microsoft-com:vml" xmlns:wp14="http://schemas.microsoft.com/office/word/2010/wordprocessingDrawing" xmlns:wp="http://schemas.openxmlformats.org/drawingml/2006/wordprocessingDrawing" xmlns:w10="urn:schemas-microsoft-com:office:word" xmlns:w="http://schemas.openxmlformats.org/wordprocessingml/2006/main" xmlns:w14="http://schemas.microsoft.com/office/word/2010/wordml" xmlns:w15="http://schemas.microsoft.com/office/word/2012/wordml" xmlns:wpg="http://schemas.microsoft.com/office/word/2010/wordprocessingGroup" xmlns:wpi="http://schemas.microsoft.com/office/word/2010/wordprocessingInk" xmlns:wne="http://schemas.microsoft.com/office/word/2006/wordml" xmlns:wps="http://schemas.microsoft.com/office/word/2010/wordprocessingShape" mc:Ignorable="w14 w15 wp14">
   <w:footnote w:type="separator" w:id="-1">
     <w:p>
       <w:pPr>
@@ -2165,8 +2091,8 @@
 </file>
 
 <file path=word/numbering.xml><?xml version="1.0" encoding="utf-8"?>
-<w:numbering xmlns:wpc="http://schemas.microsoft.com/office/word/2010/wordprocessingCanvas" xmlns:mo="http://schemas.microsoft.com/office/mac/office/2008/main" xmlns:mc="http://schemas.openxmlformats.org/markup-compatibility/2006" xmlns:mv="urn:schemas-microsoft-com:mac:vml" xmlns:o="urn:schemas-microsoft-com:office:office" xmlns:r="http://schemas.openxmlformats.org/officeDocument/2006/relationships" xmlns:m="http://schemas.openxmlformats.org/officeDocument/2006/math" xmlns:v="urn:schemas-microsoft-com:vml" xmlns:wp14="http://schemas.microsoft.com/office/word/2010/wordprocessingDrawing" xmlns:wp="http://schemas.openxmlformats.org/drawingml/2006/wordprocessingDrawing" xmlns:w10="urn:schemas-microsoft-com:office:word" xmlns:w="http://schemas.openxmlformats.org/wordprocessingml/2006/main" xmlns:w14="http://schemas.microsoft.com/office/word/2010/wordml" xmlns:w15="http://schemas.microsoft.com/office/word/2012/wordml" xmlns:wpg="http://schemas.microsoft.com/office/word/2010/wordprocessingGroup" xmlns:wpi="http://schemas.microsoft.com/office/word/2010/wordprocessingInk" xmlns:wne="http://schemas.microsoft.com/office/word/2006/wordml" xmlns:wps="http://schemas.microsoft.com/office/word/2010/wordprocessingShape" mc:Ignorable="w14 w15 wp14">
-  <w:abstractNum w:abstractNumId="0">
+<w:numbering xmlns:wpc="http://schemas.microsoft.com/office/word/2010/wordprocessingCanvas" xmlns:mc="http://schemas.openxmlformats.org/markup-compatibility/2006" xmlns:o="urn:schemas-microsoft-com:office:office" xmlns:r="http://schemas.openxmlformats.org/officeDocument/2006/relationships" xmlns:m="http://schemas.openxmlformats.org/officeDocument/2006/math" xmlns:v="urn:schemas-microsoft-com:vml" xmlns:wp14="http://schemas.microsoft.com/office/word/2010/wordprocessingDrawing" xmlns:wp="http://schemas.openxmlformats.org/drawingml/2006/wordprocessingDrawing" xmlns:w10="urn:schemas-microsoft-com:office:word" xmlns:w="http://schemas.openxmlformats.org/wordprocessingml/2006/main" xmlns:w14="http://schemas.microsoft.com/office/word/2010/wordml" xmlns:w15="http://schemas.microsoft.com/office/word/2012/wordml" xmlns:wpg="http://schemas.microsoft.com/office/word/2010/wordprocessingGroup" xmlns:wpi="http://schemas.microsoft.com/office/word/2010/wordprocessingInk" xmlns:wne="http://schemas.microsoft.com/office/word/2006/wordml" xmlns:wps="http://schemas.microsoft.com/office/word/2010/wordprocessingShape" mc:Ignorable="w14 w15 wp14">
+  <w:abstractNum w:abstractNumId="0" w15:restartNumberingAfterBreak="0">
     <w:nsid w:val="00000001"/>
     <w:multiLevelType w:val="hybridMultilevel"/>
     <w:tmpl w:val="00000001"/>
@@ -2220,7 +2146,7 @@
       <w:lvlJc w:val="left"/>
     </w:lvl>
   </w:abstractNum>
-  <w:abstractNum w:abstractNumId="1">
+  <w:abstractNum w:abstractNumId="1" w15:restartNumberingAfterBreak="0">
     <w:nsid w:val="08C46EBC"/>
     <w:multiLevelType w:val="hybridMultilevel"/>
     <w:tmpl w:val="DF987FE6"/>
@@ -2333,7 +2259,7 @@
       </w:rPr>
     </w:lvl>
   </w:abstractNum>
-  <w:abstractNum w:abstractNumId="2">
+  <w:abstractNum w:abstractNumId="2" w15:restartNumberingAfterBreak="0">
     <w:nsid w:val="72102628"/>
     <w:multiLevelType w:val="hybridMultilevel"/>
     <w:tmpl w:val="F53ED7D2"/>
@@ -2502,7 +2428,7 @@
       </w:pPr>
     </w:pPrDefault>
   </w:docDefaults>
-  <w:latentStyles w:defLockedState="0" w:defUIPriority="99" w:defSemiHidden="0" w:defUnhideWhenUsed="0" w:defQFormat="0" w:count="381">
+  <w:latentStyles w:defLockedState="0" w:defUIPriority="99" w:defSemiHidden="0" w:defUnhideWhenUsed="0" w:defQFormat="0" w:count="371">
     <w:lsdException w:name="Normal" w:uiPriority="0" w:qFormat="1"/>
     <w:lsdException w:name="heading 1" w:uiPriority="9" w:qFormat="1"/>
     <w:lsdException w:name="heading 2" w:semiHidden="1" w:uiPriority="9" w:unhideWhenUsed="1" w:qFormat="1"/>
@@ -2608,6 +2534,7 @@
     <w:lsdException w:name="HTML Sample" w:semiHidden="1" w:unhideWhenUsed="1"/>
     <w:lsdException w:name="HTML Typewriter" w:semiHidden="1" w:unhideWhenUsed="1"/>
     <w:lsdException w:name="HTML Variable" w:semiHidden="1" w:unhideWhenUsed="1"/>
+    <w:lsdException w:name="Normal Table" w:semiHidden="1" w:unhideWhenUsed="1"/>
     <w:lsdException w:name="annotation subject" w:semiHidden="1" w:unhideWhenUsed="1"/>
     <w:lsdException w:name="No List" w:semiHidden="1" w:unhideWhenUsed="1"/>
     <w:lsdException w:name="Outline List 1" w:semiHidden="1" w:unhideWhenUsed="1"/>
@@ -2654,8 +2581,10 @@
     <w:lsdException w:name="Table Subtle 2" w:semiHidden="1" w:unhideWhenUsed="1"/>
     <w:lsdException w:name="Table Web 1" w:semiHidden="1" w:unhideWhenUsed="1"/>
     <w:lsdException w:name="Table Web 2" w:semiHidden="1" w:unhideWhenUsed="1"/>
+    <w:lsdException w:name="Table Web 3" w:semiHidden="1" w:unhideWhenUsed="1"/>
     <w:lsdException w:name="Balloon Text" w:semiHidden="1" w:unhideWhenUsed="1"/>
     <w:lsdException w:name="Table Grid" w:uiPriority="39"/>
+    <w:lsdException w:name="Table Theme" w:semiHidden="1" w:unhideWhenUsed="1"/>
     <w:lsdException w:name="Placeholder Text" w:semiHidden="1"/>
     <w:lsdException w:name="No Spacing" w:uiPriority="1" w:qFormat="1"/>
     <w:lsdException w:name="Light Shading" w:uiPriority="60"/>
@@ -2871,7 +2800,6 @@
     <w:lsdException w:name="List Table 5 Dark Accent 6" w:uiPriority="50"/>
     <w:lsdException w:name="List Table 6 Colorful Accent 6" w:uiPriority="51"/>
     <w:lsdException w:name="List Table 7 Colorful Accent 6" w:uiPriority="52"/>
-    <w:lsdException w:name="Mention" w:semiHidden="1" w:unhideWhenUsed="1"/>
   </w:latentStyles>
   <w:style w:type="paragraph" w:default="1" w:styleId="Normal">
     <w:name w:val="Normal"/>
@@ -4159,6 +4087,186 @@
         </a:p>
       </dgm:t>
     </dgm:pt>
+    <dgm:pt modelId="{0AAB2B60-8D4B-4B34-B722-AD2915DC4157}">
+      <dgm:prSet phldrT="[Text]"/>
+      <dgm:spPr/>
+      <dgm:t>
+        <a:bodyPr/>
+        <a:lstStyle/>
+        <a:p>
+          <a:r>
+            <a:rPr lang="en-US"/>
+            <a:t>Front-end developer</a:t>
+          </a:r>
+        </a:p>
+      </dgm:t>
+    </dgm:pt>
+    <dgm:pt modelId="{158669D4-881C-4135-8547-F04CF650D984}" type="parTrans" cxnId="{788201C0-B3F3-48CB-AFA1-8C8D178FB5FB}">
+      <dgm:prSet/>
+      <dgm:spPr/>
+      <dgm:t>
+        <a:bodyPr/>
+        <a:lstStyle/>
+        <a:p>
+          <a:endParaRPr lang="en-US"/>
+        </a:p>
+      </dgm:t>
+    </dgm:pt>
+    <dgm:pt modelId="{5A74D564-E18B-48D8-BA8A-0FB43420A346}" type="sibTrans" cxnId="{788201C0-B3F3-48CB-AFA1-8C8D178FB5FB}">
+      <dgm:prSet/>
+      <dgm:spPr/>
+      <dgm:t>
+        <a:bodyPr/>
+        <a:lstStyle/>
+        <a:p>
+          <a:endParaRPr lang="en-US"/>
+        </a:p>
+      </dgm:t>
+    </dgm:pt>
+    <dgm:pt modelId="{A4E1AEAF-4D2F-4DCD-804E-626B65AFFEE2}">
+      <dgm:prSet phldrT="[Text]"/>
+      <dgm:spPr/>
+      <dgm:t>
+        <a:bodyPr/>
+        <a:lstStyle/>
+        <a:p>
+          <a:r>
+            <a:rPr lang="en-US"/>
+            <a:t>Database solutions technician</a:t>
+          </a:r>
+        </a:p>
+      </dgm:t>
+    </dgm:pt>
+    <dgm:pt modelId="{55E001BA-8D56-47C0-B87E-0062552D0F54}" type="parTrans" cxnId="{46E05170-8B10-4856-A832-0634E2BFABAF}">
+      <dgm:prSet/>
+      <dgm:spPr/>
+      <dgm:t>
+        <a:bodyPr/>
+        <a:lstStyle/>
+        <a:p>
+          <a:endParaRPr lang="en-US"/>
+        </a:p>
+      </dgm:t>
+    </dgm:pt>
+    <dgm:pt modelId="{95458050-F8C5-41A4-8479-3C25FDAC0D4B}" type="sibTrans" cxnId="{46E05170-8B10-4856-A832-0634E2BFABAF}">
+      <dgm:prSet/>
+      <dgm:spPr/>
+      <dgm:t>
+        <a:bodyPr/>
+        <a:lstStyle/>
+        <a:p>
+          <a:endParaRPr lang="en-US"/>
+        </a:p>
+      </dgm:t>
+    </dgm:pt>
+    <dgm:pt modelId="{A1A3592F-8D6D-4EE6-930E-071FC2525201}">
+      <dgm:prSet phldrT="[Text]"/>
+      <dgm:spPr/>
+      <dgm:t>
+        <a:bodyPr/>
+        <a:lstStyle/>
+        <a:p>
+          <a:r>
+            <a:rPr lang="en-US"/>
+            <a:t>Graphic User-Interface developer</a:t>
+          </a:r>
+        </a:p>
+      </dgm:t>
+    </dgm:pt>
+    <dgm:pt modelId="{BB857B13-F4F0-4D7D-8459-9A73546DDAE6}" type="parTrans" cxnId="{78D10AB6-8BD1-45D4-9968-BFFDADE24577}">
+      <dgm:prSet/>
+      <dgm:spPr/>
+      <dgm:t>
+        <a:bodyPr/>
+        <a:lstStyle/>
+        <a:p>
+          <a:endParaRPr lang="en-US"/>
+        </a:p>
+      </dgm:t>
+    </dgm:pt>
+    <dgm:pt modelId="{A87AFE24-31D9-4A9B-AA15-14E116746179}" type="sibTrans" cxnId="{78D10AB6-8BD1-45D4-9968-BFFDADE24577}">
+      <dgm:prSet/>
+      <dgm:spPr/>
+      <dgm:t>
+        <a:bodyPr/>
+        <a:lstStyle/>
+        <a:p>
+          <a:endParaRPr lang="en-US"/>
+        </a:p>
+      </dgm:t>
+    </dgm:pt>
+    <dgm:pt modelId="{FF3E2B44-EC6A-4DF2-8228-308A03E5E585}">
+      <dgm:prSet phldrT="[Text]"/>
+      <dgm:spPr/>
+      <dgm:t>
+        <a:bodyPr/>
+        <a:lstStyle/>
+        <a:p>
+          <a:r>
+            <a:rPr lang="en-US"/>
+            <a:t>Database solutions technician</a:t>
+          </a:r>
+        </a:p>
+      </dgm:t>
+    </dgm:pt>
+    <dgm:pt modelId="{2ADE5644-D611-49E8-9A91-2D08381A9801}" type="parTrans" cxnId="{AD81246E-1142-4E94-8939-4EA322721CDA}">
+      <dgm:prSet/>
+      <dgm:spPr/>
+      <dgm:t>
+        <a:bodyPr/>
+        <a:lstStyle/>
+        <a:p>
+          <a:endParaRPr lang="en-US"/>
+        </a:p>
+      </dgm:t>
+    </dgm:pt>
+    <dgm:pt modelId="{F3BC69E2-C373-4A72-853F-AC787DFB2385}" type="sibTrans" cxnId="{AD81246E-1142-4E94-8939-4EA322721CDA}">
+      <dgm:prSet/>
+      <dgm:spPr/>
+      <dgm:t>
+        <a:bodyPr/>
+        <a:lstStyle/>
+        <a:p>
+          <a:endParaRPr lang="en-US"/>
+        </a:p>
+      </dgm:t>
+    </dgm:pt>
+    <dgm:pt modelId="{500D4DA1-7260-445F-B3A2-2D77FAE11F77}">
+      <dgm:prSet phldrT="[Text]"/>
+      <dgm:spPr/>
+      <dgm:t>
+        <a:bodyPr/>
+        <a:lstStyle/>
+        <a:p>
+          <a:r>
+            <a:rPr lang="en-US"/>
+            <a:t>Front-end developer</a:t>
+          </a:r>
+        </a:p>
+      </dgm:t>
+    </dgm:pt>
+    <dgm:pt modelId="{12992BD1-EF36-48C7-ACB4-851D5E6A14CA}" type="parTrans" cxnId="{ED23D851-21B2-4AED-AA06-392794BE6903}">
+      <dgm:prSet/>
+      <dgm:spPr/>
+      <dgm:t>
+        <a:bodyPr/>
+        <a:lstStyle/>
+        <a:p>
+          <a:endParaRPr lang="en-US"/>
+        </a:p>
+      </dgm:t>
+    </dgm:pt>
+    <dgm:pt modelId="{67BDD6F7-85F7-4812-A0FA-C790A3DD6C93}" type="sibTrans" cxnId="{ED23D851-21B2-4AED-AA06-392794BE6903}">
+      <dgm:prSet/>
+      <dgm:spPr/>
+      <dgm:t>
+        <a:bodyPr/>
+        <a:lstStyle/>
+        <a:p>
+          <a:endParaRPr lang="en-US"/>
+        </a:p>
+      </dgm:t>
+    </dgm:pt>
     <dgm:pt modelId="{366B8B75-1A8B-43F4-AA2B-8F925F00E835}" type="pres">
       <dgm:prSet presAssocID="{BC67110F-9A6C-48D8-946F-B25714A8349E}" presName="Name0" presStyleCnt="0">
         <dgm:presLayoutVars>
@@ -4179,7 +4287,7 @@
       </dgm:t>
     </dgm:pt>
     <dgm:pt modelId="{C9F37FFA-2FEC-425B-AE91-502AFFA8842E}" type="pres">
-      <dgm:prSet presAssocID="{B74BA390-751E-4BD0-AD33-C84A5A058856}" presName="textCenter" presStyleLbl="node1" presStyleIdx="0" presStyleCnt="11"/>
+      <dgm:prSet presAssocID="{B74BA390-751E-4BD0-AD33-C84A5A058856}" presName="textCenter" presStyleLbl="node1" presStyleIdx="0" presStyleCnt="16"/>
       <dgm:spPr/>
       <dgm:t>
         <a:bodyPr/>
@@ -4194,7 +4302,7 @@
       <dgm:spPr/>
     </dgm:pt>
     <dgm:pt modelId="{AC65C149-33DF-4914-BB6C-BFD9825D0DA2}" type="pres">
-      <dgm:prSet presAssocID="{A297AC78-B92C-495F-B3CF-4DE5A21B0F76}" presName="childCenter1" presStyleLbl="node1" presStyleIdx="1" presStyleCnt="11"/>
+      <dgm:prSet presAssocID="{A297AC78-B92C-495F-B3CF-4DE5A21B0F76}" presName="childCenter1" presStyleLbl="node1" presStyleIdx="1" presStyleCnt="16"/>
       <dgm:spPr/>
       <dgm:t>
         <a:bodyPr/>
@@ -4205,7 +4313,7 @@
       </dgm:t>
     </dgm:pt>
     <dgm:pt modelId="{9C0B8C28-D3E8-494C-B1D8-6F0B06ACE2AB}" type="pres">
-      <dgm:prSet presAssocID="{44FAD9EC-22EC-47AA-913A-D92C9A3E1ED3}" presName="Name141" presStyleLbl="parChTrans1D3" presStyleIdx="0" presStyleCnt="5"/>
+      <dgm:prSet presAssocID="{44FAD9EC-22EC-47AA-913A-D92C9A3E1ED3}" presName="Name141" presStyleLbl="parChTrans1D3" presStyleIdx="0" presStyleCnt="10"/>
       <dgm:spPr/>
       <dgm:t>
         <a:bodyPr/>
@@ -4216,7 +4324,26 @@
       </dgm:t>
     </dgm:pt>
     <dgm:pt modelId="{0F18CD8E-5253-4203-B430-6C404B6AAB62}" type="pres">
-      <dgm:prSet presAssocID="{F3F5F47B-2E7B-4B36-B10D-3256C112E7A2}" presName="text1" presStyleLbl="node1" presStyleIdx="2" presStyleCnt="11">
+      <dgm:prSet presAssocID="{F3F5F47B-2E7B-4B36-B10D-3256C112E7A2}" presName="text1" presStyleLbl="node1" presStyleIdx="2" presStyleCnt="16">
+        <dgm:presLayoutVars>
+          <dgm:bulletEnabled val="1"/>
+        </dgm:presLayoutVars>
+      </dgm:prSet>
+      <dgm:spPr/>
+      <dgm:t>
+        <a:bodyPr/>
+        <a:lstStyle/>
+        <a:p>
+          <a:endParaRPr lang="en-US"/>
+        </a:p>
+      </dgm:t>
+    </dgm:pt>
+    <dgm:pt modelId="{AFD740F6-1CAD-49F5-8B99-2CE8568E6E17}" type="pres">
+      <dgm:prSet presAssocID="{158669D4-881C-4135-8547-F04CF650D984}" presName="Name141" presStyleLbl="parChTrans1D3" presStyleIdx="1" presStyleCnt="10"/>
+      <dgm:spPr/>
+    </dgm:pt>
+    <dgm:pt modelId="{955760C0-12CB-46F0-AFAF-17BBA1A5CE0A}" type="pres">
+      <dgm:prSet presAssocID="{0AAB2B60-8D4B-4B34-B722-AD2915DC4157}" presName="text1" presStyleLbl="node1" presStyleIdx="3" presStyleCnt="16">
         <dgm:presLayoutVars>
           <dgm:bulletEnabled val="1"/>
         </dgm:presLayoutVars>
@@ -4246,7 +4373,7 @@
       <dgm:spPr/>
     </dgm:pt>
     <dgm:pt modelId="{C1EAACA3-86C2-499A-AF88-3C3AF9D8930D}" type="pres">
-      <dgm:prSet presAssocID="{9EA158B6-3946-44A5-B81F-1D19D7E954C7}" presName="childCenter2" presStyleLbl="node1" presStyleIdx="3" presStyleCnt="11"/>
+      <dgm:prSet presAssocID="{9EA158B6-3946-44A5-B81F-1D19D7E954C7}" presName="childCenter2" presStyleLbl="node1" presStyleIdx="4" presStyleCnt="16"/>
       <dgm:spPr/>
       <dgm:t>
         <a:bodyPr/>
@@ -4257,7 +4384,7 @@
       </dgm:t>
     </dgm:pt>
     <dgm:pt modelId="{E5D1C406-21E3-40FA-B871-F0D10DE0F911}" type="pres">
-      <dgm:prSet presAssocID="{0FD807E8-78A6-4D06-9F80-19DBA69F7DE5}" presName="Name218" presStyleLbl="parChTrans1D3" presStyleIdx="1" presStyleCnt="5"/>
+      <dgm:prSet presAssocID="{0FD807E8-78A6-4D06-9F80-19DBA69F7DE5}" presName="Name218" presStyleLbl="parChTrans1D3" presStyleIdx="2" presStyleCnt="10"/>
       <dgm:spPr/>
       <dgm:t>
         <a:bodyPr/>
@@ -4268,7 +4395,26 @@
       </dgm:t>
     </dgm:pt>
     <dgm:pt modelId="{1DB1C89B-3E9A-4512-87C9-0AB3DD734EED}" type="pres">
-      <dgm:prSet presAssocID="{D1921024-869B-4AB2-815D-46316FDA9818}" presName="text2" presStyleLbl="node1" presStyleIdx="4" presStyleCnt="11">
+      <dgm:prSet presAssocID="{D1921024-869B-4AB2-815D-46316FDA9818}" presName="text2" presStyleLbl="node1" presStyleIdx="5" presStyleCnt="16">
+        <dgm:presLayoutVars>
+          <dgm:bulletEnabled val="1"/>
+        </dgm:presLayoutVars>
+      </dgm:prSet>
+      <dgm:spPr/>
+      <dgm:t>
+        <a:bodyPr/>
+        <a:lstStyle/>
+        <a:p>
+          <a:endParaRPr lang="en-US"/>
+        </a:p>
+      </dgm:t>
+    </dgm:pt>
+    <dgm:pt modelId="{34D9DE56-A4B7-48EF-8005-7B63640A2D43}" type="pres">
+      <dgm:prSet presAssocID="{2ADE5644-D611-49E8-9A91-2D08381A9801}" presName="Name218" presStyleLbl="parChTrans1D3" presStyleIdx="3" presStyleCnt="10"/>
+      <dgm:spPr/>
+    </dgm:pt>
+    <dgm:pt modelId="{910580EB-C2A9-4879-AD5B-7756449D2D24}" type="pres">
+      <dgm:prSet presAssocID="{FF3E2B44-EC6A-4DF2-8228-308A03E5E585}" presName="text2" presStyleLbl="node1" presStyleIdx="6" presStyleCnt="16">
         <dgm:presLayoutVars>
           <dgm:bulletEnabled val="1"/>
         </dgm:presLayoutVars>
@@ -4298,7 +4444,7 @@
       <dgm:spPr/>
     </dgm:pt>
     <dgm:pt modelId="{879155D7-2441-4CE7-895B-4B678884ADDA}" type="pres">
-      <dgm:prSet presAssocID="{E1FA891A-B27F-4B3A-AD86-84A297D6C839}" presName="childCenter3" presStyleLbl="node1" presStyleIdx="5" presStyleCnt="11"/>
+      <dgm:prSet presAssocID="{E1FA891A-B27F-4B3A-AD86-84A297D6C839}" presName="childCenter3" presStyleLbl="node1" presStyleIdx="7" presStyleCnt="16"/>
       <dgm:spPr/>
       <dgm:t>
         <a:bodyPr/>
@@ -4309,7 +4455,7 @@
       </dgm:t>
     </dgm:pt>
     <dgm:pt modelId="{95F40E1C-B388-4C06-8387-A4514B466AFA}" type="pres">
-      <dgm:prSet presAssocID="{E8775539-8A78-4654-A3B1-9FA40DFB05FE}" presName="Name285" presStyleLbl="parChTrans1D3" presStyleIdx="2" presStyleCnt="5"/>
+      <dgm:prSet presAssocID="{E8775539-8A78-4654-A3B1-9FA40DFB05FE}" presName="Name285" presStyleLbl="parChTrans1D3" presStyleIdx="4" presStyleCnt="10"/>
       <dgm:spPr/>
       <dgm:t>
         <a:bodyPr/>
@@ -4320,7 +4466,26 @@
       </dgm:t>
     </dgm:pt>
     <dgm:pt modelId="{C5A2A923-DF90-4ED5-957E-9F51151025B4}" type="pres">
-      <dgm:prSet presAssocID="{3427A4F2-5C1C-46AC-BDF2-A6BD79A1C755}" presName="text3" presStyleLbl="node1" presStyleIdx="6" presStyleCnt="11">
+      <dgm:prSet presAssocID="{3427A4F2-5C1C-46AC-BDF2-A6BD79A1C755}" presName="text3" presStyleLbl="node1" presStyleIdx="8" presStyleCnt="16">
+        <dgm:presLayoutVars>
+          <dgm:bulletEnabled val="1"/>
+        </dgm:presLayoutVars>
+      </dgm:prSet>
+      <dgm:spPr/>
+      <dgm:t>
+        <a:bodyPr/>
+        <a:lstStyle/>
+        <a:p>
+          <a:endParaRPr lang="en-US"/>
+        </a:p>
+      </dgm:t>
+    </dgm:pt>
+    <dgm:pt modelId="{A2E47A9B-802D-45FE-8984-8182FF6388C4}" type="pres">
+      <dgm:prSet presAssocID="{55E001BA-8D56-47C0-B87E-0062552D0F54}" presName="Name285" presStyleLbl="parChTrans1D3" presStyleIdx="5" presStyleCnt="10"/>
+      <dgm:spPr/>
+    </dgm:pt>
+    <dgm:pt modelId="{77F7E804-CFBA-4957-9205-9664A0396085}" type="pres">
+      <dgm:prSet presAssocID="{A4E1AEAF-4D2F-4DCD-804E-626B65AFFEE2}" presName="text3" presStyleLbl="node1" presStyleIdx="9" presStyleCnt="16">
         <dgm:presLayoutVars>
           <dgm:bulletEnabled val="1"/>
         </dgm:presLayoutVars>
@@ -4350,7 +4515,7 @@
       <dgm:spPr/>
     </dgm:pt>
     <dgm:pt modelId="{566F7A35-7622-4E27-8772-23B304FC878E}" type="pres">
-      <dgm:prSet presAssocID="{F372FE4D-F1CF-4F5A-91DB-B92321040E78}" presName="childCenter4" presStyleLbl="node1" presStyleIdx="7" presStyleCnt="11"/>
+      <dgm:prSet presAssocID="{F372FE4D-F1CF-4F5A-91DB-B92321040E78}" presName="childCenter4" presStyleLbl="node1" presStyleIdx="10" presStyleCnt="16"/>
       <dgm:spPr/>
       <dgm:t>
         <a:bodyPr/>
@@ -4361,7 +4526,7 @@
       </dgm:t>
     </dgm:pt>
     <dgm:pt modelId="{C074AA7F-8E1B-466D-BE8B-8E179A57181F}" type="pres">
-      <dgm:prSet presAssocID="{149422F5-73B3-4756-B446-7BF662EC073D}" presName="Name342" presStyleLbl="parChTrans1D3" presStyleIdx="3" presStyleCnt="5"/>
+      <dgm:prSet presAssocID="{149422F5-73B3-4756-B446-7BF662EC073D}" presName="Name342" presStyleLbl="parChTrans1D3" presStyleIdx="6" presStyleCnt="10"/>
       <dgm:spPr/>
       <dgm:t>
         <a:bodyPr/>
@@ -4372,7 +4537,26 @@
       </dgm:t>
     </dgm:pt>
     <dgm:pt modelId="{7BFAA249-9DD7-4D57-9158-5DBAB44894F5}" type="pres">
-      <dgm:prSet presAssocID="{5CF5AF58-C531-492E-ADB9-653E2C6BB255}" presName="text4" presStyleLbl="node1" presStyleIdx="8" presStyleCnt="11">
+      <dgm:prSet presAssocID="{5CF5AF58-C531-492E-ADB9-653E2C6BB255}" presName="text4" presStyleLbl="node1" presStyleIdx="11" presStyleCnt="16">
+        <dgm:presLayoutVars>
+          <dgm:bulletEnabled val="1"/>
+        </dgm:presLayoutVars>
+      </dgm:prSet>
+      <dgm:spPr/>
+      <dgm:t>
+        <a:bodyPr/>
+        <a:lstStyle/>
+        <a:p>
+          <a:endParaRPr lang="en-US"/>
+        </a:p>
+      </dgm:t>
+    </dgm:pt>
+    <dgm:pt modelId="{91042A07-2DE4-4AB2-A5C9-140C97ACBC64}" type="pres">
+      <dgm:prSet presAssocID="{BB857B13-F4F0-4D7D-8459-9A73546DDAE6}" presName="Name342" presStyleLbl="parChTrans1D3" presStyleIdx="7" presStyleCnt="10"/>
+      <dgm:spPr/>
+    </dgm:pt>
+    <dgm:pt modelId="{97E7B746-A186-4668-919A-5A05A15896DC}" type="pres">
+      <dgm:prSet presAssocID="{A1A3592F-8D6D-4EE6-930E-071FC2525201}" presName="text4" presStyleLbl="node1" presStyleIdx="12" presStyleCnt="16">
         <dgm:presLayoutVars>
           <dgm:bulletEnabled val="1"/>
         </dgm:presLayoutVars>
@@ -4402,7 +4586,7 @@
       <dgm:spPr/>
     </dgm:pt>
     <dgm:pt modelId="{1C7A9C5A-8799-42C5-BD29-C7901C07CEEC}" type="pres">
-      <dgm:prSet presAssocID="{23D00E98-66B5-4200-93E0-8F0629219F68}" presName="childCenter5" presStyleLbl="node1" presStyleIdx="9" presStyleCnt="11"/>
+      <dgm:prSet presAssocID="{23D00E98-66B5-4200-93E0-8F0629219F68}" presName="childCenter5" presStyleLbl="node1" presStyleIdx="13" presStyleCnt="16"/>
       <dgm:spPr/>
       <dgm:t>
         <a:bodyPr/>
@@ -4413,7 +4597,7 @@
       </dgm:t>
     </dgm:pt>
     <dgm:pt modelId="{AE768E33-37E3-402D-B4FC-FA0E34B9FD11}" type="pres">
-      <dgm:prSet presAssocID="{ED19FF67-6D89-41C2-824E-25858DFADD67}" presName="Name389" presStyleLbl="parChTrans1D3" presStyleIdx="4" presStyleCnt="5"/>
+      <dgm:prSet presAssocID="{ED19FF67-6D89-41C2-824E-25858DFADD67}" presName="Name389" presStyleLbl="parChTrans1D3" presStyleIdx="8" presStyleCnt="10"/>
       <dgm:spPr/>
       <dgm:t>
         <a:bodyPr/>
@@ -4424,7 +4608,26 @@
       </dgm:t>
     </dgm:pt>
     <dgm:pt modelId="{8DF2FCED-CCD3-4DA0-B8A6-17CB2BF79C5F}" type="pres">
-      <dgm:prSet presAssocID="{6060C8C7-AC05-4F9B-A451-2BDE04D9E072}" presName="text5" presStyleLbl="node1" presStyleIdx="10" presStyleCnt="11">
+      <dgm:prSet presAssocID="{6060C8C7-AC05-4F9B-A451-2BDE04D9E072}" presName="text5" presStyleLbl="node1" presStyleIdx="14" presStyleCnt="16">
+        <dgm:presLayoutVars>
+          <dgm:bulletEnabled val="1"/>
+        </dgm:presLayoutVars>
+      </dgm:prSet>
+      <dgm:spPr/>
+      <dgm:t>
+        <a:bodyPr/>
+        <a:lstStyle/>
+        <a:p>
+          <a:endParaRPr lang="en-US"/>
+        </a:p>
+      </dgm:t>
+    </dgm:pt>
+    <dgm:pt modelId="{429DB0CB-DC55-48D5-9CDE-E9C2190902EC}" type="pres">
+      <dgm:prSet presAssocID="{12992BD1-EF36-48C7-ACB4-851D5E6A14CA}" presName="Name389" presStyleLbl="parChTrans1D3" presStyleIdx="9" presStyleCnt="10"/>
+      <dgm:spPr/>
+    </dgm:pt>
+    <dgm:pt modelId="{CD988128-56B2-4C1F-856C-A853853651BB}" type="pres">
+      <dgm:prSet presAssocID="{500D4DA1-7260-445F-B3A2-2D77FAE11F77}" presName="text5" presStyleLbl="node1" presStyleIdx="15" presStyleCnt="16">
         <dgm:presLayoutVars>
           <dgm:bulletEnabled val="1"/>
         </dgm:presLayoutVars>
@@ -4451,65 +4654,90 @@
     </dgm:pt>
   </dgm:ptLst>
   <dgm:cxnLst>
-    <dgm:cxn modelId="{993D3138-1B40-DB43-9E4A-8724BA9ED3CA}" type="presOf" srcId="{EAC217C9-05D4-4062-93AA-9C05392225A9}" destId="{D34420F8-B3EE-4605-9F90-CE9C4B5547CE}" srcOrd="0" destOrd="0" presId="urn:microsoft.com/office/officeart/2008/layout/RadialCluster"/>
-    <dgm:cxn modelId="{37F4536D-FA39-5746-A6F8-F6C69CBEE933}" type="presOf" srcId="{F9EB70DB-7DDD-443C-AD72-B02EA243F091}" destId="{82250F3F-C076-45DF-B3C1-9FB7265A8A6B}" srcOrd="0" destOrd="0" presId="urn:microsoft.com/office/officeart/2008/layout/RadialCluster"/>
-    <dgm:cxn modelId="{8249F139-1EA9-4046-8BEA-33A7BDA3542C}" type="presOf" srcId="{D1921024-869B-4AB2-815D-46316FDA9818}" destId="{1DB1C89B-3E9A-4512-87C9-0AB3DD734EED}" srcOrd="0" destOrd="0" presId="urn:microsoft.com/office/officeart/2008/layout/RadialCluster"/>
-    <dgm:cxn modelId="{F3FDF687-0303-8B43-92E3-B5DB57E13710}" type="presOf" srcId="{E8775539-8A78-4654-A3B1-9FA40DFB05FE}" destId="{95F40E1C-B388-4C06-8387-A4514B466AFA}" srcOrd="0" destOrd="0" presId="urn:microsoft.com/office/officeart/2008/layout/RadialCluster"/>
+    <dgm:cxn modelId="{ED23D851-21B2-4AED-AA06-392794BE6903}" srcId="{23D00E98-66B5-4200-93E0-8F0629219F68}" destId="{500D4DA1-7260-445F-B3A2-2D77FAE11F77}" srcOrd="1" destOrd="0" parTransId="{12992BD1-EF36-48C7-ACB4-851D5E6A14CA}" sibTransId="{67BDD6F7-85F7-4812-A0FA-C790A3DD6C93}"/>
+    <dgm:cxn modelId="{9521348B-AEC5-4FE3-BD83-67A33A5E582A}" srcId="{B74BA390-751E-4BD0-AD33-C84A5A058856}" destId="{23D00E98-66B5-4200-93E0-8F0629219F68}" srcOrd="4" destOrd="0" parTransId="{FD812444-DF5B-412C-8C28-10BC380D8B39}" sibTransId="{F4BD8C0F-24E5-4E93-9220-7ABB66830FB6}"/>
+    <dgm:cxn modelId="{1D13CE6F-DD2B-424E-9DFA-230E80151DCD}" type="presOf" srcId="{F372FE4D-F1CF-4F5A-91DB-B92321040E78}" destId="{566F7A35-7622-4E27-8772-23B304FC878E}" srcOrd="0" destOrd="0" presId="urn:microsoft.com/office/officeart/2008/layout/RadialCluster"/>
+    <dgm:cxn modelId="{B73D90B1-24ED-455E-B870-815A46D99BE4}" type="presOf" srcId="{F3F5F47B-2E7B-4B36-B10D-3256C112E7A2}" destId="{0F18CD8E-5253-4203-B430-6C404B6AAB62}" srcOrd="0" destOrd="0" presId="urn:microsoft.com/office/officeart/2008/layout/RadialCluster"/>
+    <dgm:cxn modelId="{D8B4229A-E1A9-4249-AA68-30F32AB1F9F9}" srcId="{BC67110F-9A6C-48D8-946F-B25714A8349E}" destId="{B74BA390-751E-4BD0-AD33-C84A5A058856}" srcOrd="0" destOrd="0" parTransId="{2990FACC-848B-47AF-AEBE-7991203E7110}" sibTransId="{4DABD4B7-6E17-427B-AFB9-A1AD8065FC97}"/>
+    <dgm:cxn modelId="{E32E61FA-DCA4-4A24-9639-4AD47BFF8838}" type="presOf" srcId="{0AAB2B60-8D4B-4B34-B722-AD2915DC4157}" destId="{955760C0-12CB-46F0-AFAF-17BBA1A5CE0A}" srcOrd="0" destOrd="0" presId="urn:microsoft.com/office/officeart/2008/layout/RadialCluster"/>
+    <dgm:cxn modelId="{8A870480-13E5-4BED-9258-59C0F4FE8B18}" srcId="{A297AC78-B92C-495F-B3CF-4DE5A21B0F76}" destId="{F3F5F47B-2E7B-4B36-B10D-3256C112E7A2}" srcOrd="0" destOrd="0" parTransId="{44FAD9EC-22EC-47AA-913A-D92C9A3E1ED3}" sibTransId="{E2F0B741-0D64-469F-A017-E0519FE6673F}"/>
+    <dgm:cxn modelId="{F3AA326A-42B7-46D4-A0DD-D76735570C97}" type="presOf" srcId="{E1FA891A-B27F-4B3A-AD86-84A297D6C839}" destId="{879155D7-2441-4CE7-895B-4B678884ADDA}" srcOrd="0" destOrd="0" presId="urn:microsoft.com/office/officeart/2008/layout/RadialCluster"/>
+    <dgm:cxn modelId="{D4989F4E-9B06-484E-83E0-267E0127D246}" type="presOf" srcId="{D1921024-869B-4AB2-815D-46316FDA9818}" destId="{1DB1C89B-3E9A-4512-87C9-0AB3DD734EED}" srcOrd="0" destOrd="0" presId="urn:microsoft.com/office/officeart/2008/layout/RadialCluster"/>
+    <dgm:cxn modelId="{A4DCEC16-62F3-47C9-9F3A-6143ACA45C92}" srcId="{B74BA390-751E-4BD0-AD33-C84A5A058856}" destId="{A297AC78-B92C-495F-B3CF-4DE5A21B0F76}" srcOrd="0" destOrd="0" parTransId="{F9EB70DB-7DDD-443C-AD72-B02EA243F091}" sibTransId="{5891D7B2-5516-473E-873B-C954772E5214}"/>
+    <dgm:cxn modelId="{A487485F-B167-4B93-93B7-0C50E1CBCA64}" srcId="{23D00E98-66B5-4200-93E0-8F0629219F68}" destId="{6060C8C7-AC05-4F9B-A451-2BDE04D9E072}" srcOrd="0" destOrd="0" parTransId="{ED19FF67-6D89-41C2-824E-25858DFADD67}" sibTransId="{53D21F4A-2DA1-4B7F-9A6C-887F8A9DA53F}"/>
+    <dgm:cxn modelId="{D542F9C1-F17A-447A-A25D-EFDE13F0B24B}" type="presOf" srcId="{2ADE5644-D611-49E8-9A91-2D08381A9801}" destId="{34D9DE56-A4B7-48EF-8005-7B63640A2D43}" srcOrd="0" destOrd="0" presId="urn:microsoft.com/office/officeart/2008/layout/RadialCluster"/>
+    <dgm:cxn modelId="{4FBF0BA9-1B4F-47FA-AAEC-F8C261A7D79A}" srcId="{B74BA390-751E-4BD0-AD33-C84A5A058856}" destId="{F372FE4D-F1CF-4F5A-91DB-B92321040E78}" srcOrd="3" destOrd="0" parTransId="{18BA9970-39F8-461E-B8C1-62E0E8AE7845}" sibTransId="{654E69FB-F753-4628-BCAA-19443D114348}"/>
+    <dgm:cxn modelId="{8CC80BE6-CA0E-4D2B-844D-44C301BF6B1C}" type="presOf" srcId="{A4E1AEAF-4D2F-4DCD-804E-626B65AFFEE2}" destId="{77F7E804-CFBA-4957-9205-9664A0396085}" srcOrd="0" destOrd="0" presId="urn:microsoft.com/office/officeart/2008/layout/RadialCluster"/>
+    <dgm:cxn modelId="{756540CE-D39E-44E6-BEFA-184EB873C3EB}" type="presOf" srcId="{EAC217C9-05D4-4062-93AA-9C05392225A9}" destId="{D34420F8-B3EE-4605-9F90-CE9C4B5547CE}" srcOrd="0" destOrd="0" presId="urn:microsoft.com/office/officeart/2008/layout/RadialCluster"/>
+    <dgm:cxn modelId="{D2930822-967C-4ED8-A9C4-4A625A385A41}" type="presOf" srcId="{149422F5-73B3-4756-B446-7BF662EC073D}" destId="{C074AA7F-8E1B-466D-BE8B-8E179A57181F}" srcOrd="0" destOrd="0" presId="urn:microsoft.com/office/officeart/2008/layout/RadialCluster"/>
+    <dgm:cxn modelId="{E2CCA9C5-79AE-4ACB-A5D4-EF4323A39925}" type="presOf" srcId="{12992BD1-EF36-48C7-ACB4-851D5E6A14CA}" destId="{429DB0CB-DC55-48D5-9CDE-E9C2190902EC}" srcOrd="0" destOrd="0" presId="urn:microsoft.com/office/officeart/2008/layout/RadialCluster"/>
+    <dgm:cxn modelId="{89B783A9-695D-46E0-93DA-257F98E441B5}" type="presOf" srcId="{18BA9970-39F8-461E-B8C1-62E0E8AE7845}" destId="{585533C6-621E-4D99-BC9A-D278FB4ECEFB}" srcOrd="0" destOrd="0" presId="urn:microsoft.com/office/officeart/2008/layout/RadialCluster"/>
+    <dgm:cxn modelId="{08F46DB0-26E4-4644-8CFD-0131F0C0CCB9}" type="presOf" srcId="{9EA158B6-3946-44A5-B81F-1D19D7E954C7}" destId="{C1EAACA3-86C2-499A-AF88-3C3AF9D8930D}" srcOrd="0" destOrd="0" presId="urn:microsoft.com/office/officeart/2008/layout/RadialCluster"/>
+    <dgm:cxn modelId="{29D76FFF-89A8-4EE9-A85A-24E279E870DC}" type="presOf" srcId="{F9EB70DB-7DDD-443C-AD72-B02EA243F091}" destId="{82250F3F-C076-45DF-B3C1-9FB7265A8A6B}" srcOrd="0" destOrd="0" presId="urn:microsoft.com/office/officeart/2008/layout/RadialCluster"/>
+    <dgm:cxn modelId="{A020E072-B0B9-4542-AB8F-77627B8980B6}" srcId="{B74BA390-751E-4BD0-AD33-C84A5A058856}" destId="{E1FA891A-B27F-4B3A-AD86-84A297D6C839}" srcOrd="2" destOrd="0" parTransId="{EAC217C9-05D4-4062-93AA-9C05392225A9}" sibTransId="{C69EFB11-8029-4869-98F1-84AFEF73B900}"/>
+    <dgm:cxn modelId="{137B6C91-DFBD-4D10-98B5-00A581F1CBF5}" type="presOf" srcId="{FD812444-DF5B-412C-8C28-10BC380D8B39}" destId="{0052C883-7BC9-402D-90C1-1F50190977B2}" srcOrd="0" destOrd="0" presId="urn:microsoft.com/office/officeart/2008/layout/RadialCluster"/>
+    <dgm:cxn modelId="{3A8CC93C-85CB-4958-9F63-695182E3F89A}" type="presOf" srcId="{0FD807E8-78A6-4D06-9F80-19DBA69F7DE5}" destId="{E5D1C406-21E3-40FA-B871-F0D10DE0F911}" srcOrd="0" destOrd="0" presId="urn:microsoft.com/office/officeart/2008/layout/RadialCluster"/>
+    <dgm:cxn modelId="{4B45503E-9A99-476E-AF37-71B6AF16869C}" type="presOf" srcId="{BC67110F-9A6C-48D8-946F-B25714A8349E}" destId="{366B8B75-1A8B-43F4-AA2B-8F925F00E835}" srcOrd="0" destOrd="0" presId="urn:microsoft.com/office/officeart/2008/layout/RadialCluster"/>
+    <dgm:cxn modelId="{167E8777-F332-44B0-BBAC-B52B4298EFDB}" type="presOf" srcId="{5CF5AF58-C531-492E-ADB9-653E2C6BB255}" destId="{7BFAA249-9DD7-4D57-9158-5DBAB44894F5}" srcOrd="0" destOrd="0" presId="urn:microsoft.com/office/officeart/2008/layout/RadialCluster"/>
+    <dgm:cxn modelId="{C9001536-2244-43AB-91E3-2EB247E2B2CA}" srcId="{B74BA390-751E-4BD0-AD33-C84A5A058856}" destId="{9EA158B6-3946-44A5-B81F-1D19D7E954C7}" srcOrd="1" destOrd="0" parTransId="{A7BA386C-3183-4708-A6D5-BA92EF6256B7}" sibTransId="{74CB740C-889E-4A41-BC2C-8051EE4262D0}"/>
+    <dgm:cxn modelId="{AF0D5C04-45B0-4EF8-A687-EAB006CC56C3}" type="presOf" srcId="{55E001BA-8D56-47C0-B87E-0062552D0F54}" destId="{A2E47A9B-802D-45FE-8984-8182FF6388C4}" srcOrd="0" destOrd="0" presId="urn:microsoft.com/office/officeart/2008/layout/RadialCluster"/>
+    <dgm:cxn modelId="{ECEED3CB-BBDE-4A2D-AA7B-D878CDD3AF76}" type="presOf" srcId="{FF3E2B44-EC6A-4DF2-8228-308A03E5E585}" destId="{910580EB-C2A9-4879-AD5B-7756449D2D24}" srcOrd="0" destOrd="0" presId="urn:microsoft.com/office/officeart/2008/layout/RadialCluster"/>
+    <dgm:cxn modelId="{3DA4943C-221B-4830-950C-9786DD6142A3}" type="presOf" srcId="{A7BA386C-3183-4708-A6D5-BA92EF6256B7}" destId="{70776E02-0EB2-4057-9338-2658F11AC06A}" srcOrd="0" destOrd="0" presId="urn:microsoft.com/office/officeart/2008/layout/RadialCluster"/>
+    <dgm:cxn modelId="{B28D78B0-A1FE-4160-81AF-B4602FAAA5D5}" type="presOf" srcId="{23D00E98-66B5-4200-93E0-8F0629219F68}" destId="{1C7A9C5A-8799-42C5-BD29-C7901C07CEEC}" srcOrd="0" destOrd="0" presId="urn:microsoft.com/office/officeart/2008/layout/RadialCluster"/>
+    <dgm:cxn modelId="{46E05170-8B10-4856-A832-0634E2BFABAF}" srcId="{E1FA891A-B27F-4B3A-AD86-84A297D6C839}" destId="{A4E1AEAF-4D2F-4DCD-804E-626B65AFFEE2}" srcOrd="1" destOrd="0" parTransId="{55E001BA-8D56-47C0-B87E-0062552D0F54}" sibTransId="{95458050-F8C5-41A4-8479-3C25FDAC0D4B}"/>
+    <dgm:cxn modelId="{C31E63C9-40AC-40DF-B81F-31A311A9F28C}" type="presOf" srcId="{6060C8C7-AC05-4F9B-A451-2BDE04D9E072}" destId="{8DF2FCED-CCD3-4DA0-B8A6-17CB2BF79C5F}" srcOrd="0" destOrd="0" presId="urn:microsoft.com/office/officeart/2008/layout/RadialCluster"/>
+    <dgm:cxn modelId="{78D10AB6-8BD1-45D4-9968-BFFDADE24577}" srcId="{F372FE4D-F1CF-4F5A-91DB-B92321040E78}" destId="{A1A3592F-8D6D-4EE6-930E-071FC2525201}" srcOrd="1" destOrd="0" parTransId="{BB857B13-F4F0-4D7D-8459-9A73546DDAE6}" sibTransId="{A87AFE24-31D9-4A9B-AA15-14E116746179}"/>
+    <dgm:cxn modelId="{9B5AC7D8-5871-43CB-AD7F-187AC89FD85D}" srcId="{E1FA891A-B27F-4B3A-AD86-84A297D6C839}" destId="{3427A4F2-5C1C-46AC-BDF2-A6BD79A1C755}" srcOrd="0" destOrd="0" parTransId="{E8775539-8A78-4654-A3B1-9FA40DFB05FE}" sibTransId="{B9F07692-C226-4D10-8A46-E7EEF89C6E5B}"/>
+    <dgm:cxn modelId="{E0010AE1-E7FD-45EF-BE11-F1D92ED6C07A}" type="presOf" srcId="{500D4DA1-7260-445F-B3A2-2D77FAE11F77}" destId="{CD988128-56B2-4C1F-856C-A853853651BB}" srcOrd="0" destOrd="0" presId="urn:microsoft.com/office/officeart/2008/layout/RadialCluster"/>
+    <dgm:cxn modelId="{0785A8E9-E2AA-4DA4-A9BB-734935EAFF67}" type="presOf" srcId="{44FAD9EC-22EC-47AA-913A-D92C9A3E1ED3}" destId="{9C0B8C28-D3E8-494C-B1D8-6F0B06ACE2AB}" srcOrd="0" destOrd="0" presId="urn:microsoft.com/office/officeart/2008/layout/RadialCluster"/>
+    <dgm:cxn modelId="{2D981ADC-5EAA-49B6-9365-D5C2F5C9B0A4}" type="presOf" srcId="{A1A3592F-8D6D-4EE6-930E-071FC2525201}" destId="{97E7B746-A186-4668-919A-5A05A15896DC}" srcOrd="0" destOrd="0" presId="urn:microsoft.com/office/officeart/2008/layout/RadialCluster"/>
+    <dgm:cxn modelId="{E62F5E26-E033-4392-B0F2-19FF8942B79C}" type="presOf" srcId="{3427A4F2-5C1C-46AC-BDF2-A6BD79A1C755}" destId="{C5A2A923-DF90-4ED5-957E-9F51151025B4}" srcOrd="0" destOrd="0" presId="urn:microsoft.com/office/officeart/2008/layout/RadialCluster"/>
+    <dgm:cxn modelId="{788201C0-B3F3-48CB-AFA1-8C8D178FB5FB}" srcId="{A297AC78-B92C-495F-B3CF-4DE5A21B0F76}" destId="{0AAB2B60-8D4B-4B34-B722-AD2915DC4157}" srcOrd="1" destOrd="0" parTransId="{158669D4-881C-4135-8547-F04CF650D984}" sibTransId="{5A74D564-E18B-48D8-BA8A-0FB43420A346}"/>
+    <dgm:cxn modelId="{85C0334B-F25A-42FD-A33D-2184411C4D43}" type="presOf" srcId="{E8775539-8A78-4654-A3B1-9FA40DFB05FE}" destId="{95F40E1C-B388-4C06-8387-A4514B466AFA}" srcOrd="0" destOrd="0" presId="urn:microsoft.com/office/officeart/2008/layout/RadialCluster"/>
+    <dgm:cxn modelId="{7C1F6219-2ED2-4FDB-BF19-539E75CC0B33}" type="presOf" srcId="{BB857B13-F4F0-4D7D-8459-9A73546DDAE6}" destId="{91042A07-2DE4-4AB2-A5C9-140C97ACBC64}" srcOrd="0" destOrd="0" presId="urn:microsoft.com/office/officeart/2008/layout/RadialCluster"/>
+    <dgm:cxn modelId="{44B28863-A339-49DF-849E-B8DCA62946AC}" type="presOf" srcId="{ED19FF67-6D89-41C2-824E-25858DFADD67}" destId="{AE768E33-37E3-402D-B4FC-FA0E34B9FD11}" srcOrd="0" destOrd="0" presId="urn:microsoft.com/office/officeart/2008/layout/RadialCluster"/>
     <dgm:cxn modelId="{757DFFC6-80F6-491D-8D41-E2714CD229B7}" srcId="{F372FE4D-F1CF-4F5A-91DB-B92321040E78}" destId="{5CF5AF58-C531-492E-ADB9-653E2C6BB255}" srcOrd="0" destOrd="0" parTransId="{149422F5-73B3-4756-B446-7BF662EC073D}" sibTransId="{8ECEF6D5-D3D6-4533-99EF-DAE7A0F90D82}"/>
+    <dgm:cxn modelId="{EF75E41A-BC60-469D-91C4-E31F06D67202}" type="presOf" srcId="{A297AC78-B92C-495F-B3CF-4DE5A21B0F76}" destId="{AC65C149-33DF-4914-BB6C-BFD9825D0DA2}" srcOrd="0" destOrd="0" presId="urn:microsoft.com/office/officeart/2008/layout/RadialCluster"/>
     <dgm:cxn modelId="{9A7B7134-D1C9-4397-8A60-21276BFB47BA}" srcId="{9EA158B6-3946-44A5-B81F-1D19D7E954C7}" destId="{D1921024-869B-4AB2-815D-46316FDA9818}" srcOrd="0" destOrd="0" parTransId="{0FD807E8-78A6-4D06-9F80-19DBA69F7DE5}" sibTransId="{CE92E7D7-9602-4F64-B492-9481CAD0A2C7}"/>
-    <dgm:cxn modelId="{A2C1D108-FDC5-C445-AE11-39C04E25AFFF}" type="presOf" srcId="{F372FE4D-F1CF-4F5A-91DB-B92321040E78}" destId="{566F7A35-7622-4E27-8772-23B304FC878E}" srcOrd="0" destOrd="0" presId="urn:microsoft.com/office/officeart/2008/layout/RadialCluster"/>
-    <dgm:cxn modelId="{98890C45-394B-744D-AE89-9E311B677347}" type="presOf" srcId="{5CF5AF58-C531-492E-ADB9-653E2C6BB255}" destId="{7BFAA249-9DD7-4D57-9158-5DBAB44894F5}" srcOrd="0" destOrd="0" presId="urn:microsoft.com/office/officeart/2008/layout/RadialCluster"/>
-    <dgm:cxn modelId="{E1F0C929-B2F6-064F-B93D-C763C4221461}" type="presOf" srcId="{44FAD9EC-22EC-47AA-913A-D92C9A3E1ED3}" destId="{9C0B8C28-D3E8-494C-B1D8-6F0B06ACE2AB}" srcOrd="0" destOrd="0" presId="urn:microsoft.com/office/officeart/2008/layout/RadialCluster"/>
-    <dgm:cxn modelId="{86082123-E5EC-9A42-ADBA-B01B8BD525B2}" type="presOf" srcId="{18BA9970-39F8-461E-B8C1-62E0E8AE7845}" destId="{585533C6-621E-4D99-BC9A-D278FB4ECEFB}" srcOrd="0" destOrd="0" presId="urn:microsoft.com/office/officeart/2008/layout/RadialCluster"/>
-    <dgm:cxn modelId="{A020E072-B0B9-4542-AB8F-77627B8980B6}" srcId="{B74BA390-751E-4BD0-AD33-C84A5A058856}" destId="{E1FA891A-B27F-4B3A-AD86-84A297D6C839}" srcOrd="2" destOrd="0" parTransId="{EAC217C9-05D4-4062-93AA-9C05392225A9}" sibTransId="{C69EFB11-8029-4869-98F1-84AFEF73B900}"/>
-    <dgm:cxn modelId="{02C0274B-FD04-264E-98A0-1C07A115ED57}" type="presOf" srcId="{23D00E98-66B5-4200-93E0-8F0629219F68}" destId="{1C7A9C5A-8799-42C5-BD29-C7901C07CEEC}" srcOrd="0" destOrd="0" presId="urn:microsoft.com/office/officeart/2008/layout/RadialCluster"/>
-    <dgm:cxn modelId="{D733F74F-32F8-D447-B4F7-8C44EE3EC728}" type="presOf" srcId="{F3F5F47B-2E7B-4B36-B10D-3256C112E7A2}" destId="{0F18CD8E-5253-4203-B430-6C404B6AAB62}" srcOrd="0" destOrd="0" presId="urn:microsoft.com/office/officeart/2008/layout/RadialCluster"/>
-    <dgm:cxn modelId="{A4DCEC16-62F3-47C9-9F3A-6143ACA45C92}" srcId="{B74BA390-751E-4BD0-AD33-C84A5A058856}" destId="{A297AC78-B92C-495F-B3CF-4DE5A21B0F76}" srcOrd="0" destOrd="0" parTransId="{F9EB70DB-7DDD-443C-AD72-B02EA243F091}" sibTransId="{5891D7B2-5516-473E-873B-C954772E5214}"/>
-    <dgm:cxn modelId="{102D0906-E029-5F4C-AA38-71C18C9A46FE}" type="presOf" srcId="{A297AC78-B92C-495F-B3CF-4DE5A21B0F76}" destId="{AC65C149-33DF-4914-BB6C-BFD9825D0DA2}" srcOrd="0" destOrd="0" presId="urn:microsoft.com/office/officeart/2008/layout/RadialCluster"/>
-    <dgm:cxn modelId="{9521348B-AEC5-4FE3-BD83-67A33A5E582A}" srcId="{B74BA390-751E-4BD0-AD33-C84A5A058856}" destId="{23D00E98-66B5-4200-93E0-8F0629219F68}" srcOrd="4" destOrd="0" parTransId="{FD812444-DF5B-412C-8C28-10BC380D8B39}" sibTransId="{F4BD8C0F-24E5-4E93-9220-7ABB66830FB6}"/>
-    <dgm:cxn modelId="{57FC0849-98AF-AF4C-ACD9-0D2129B68E6C}" type="presOf" srcId="{0FD807E8-78A6-4D06-9F80-19DBA69F7DE5}" destId="{E5D1C406-21E3-40FA-B871-F0D10DE0F911}" srcOrd="0" destOrd="0" presId="urn:microsoft.com/office/officeart/2008/layout/RadialCluster"/>
-    <dgm:cxn modelId="{8372A03E-9E27-0448-BD37-BF18ADBFDBBA}" type="presOf" srcId="{3427A4F2-5C1C-46AC-BDF2-A6BD79A1C755}" destId="{C5A2A923-DF90-4ED5-957E-9F51151025B4}" srcOrd="0" destOrd="0" presId="urn:microsoft.com/office/officeart/2008/layout/RadialCluster"/>
-    <dgm:cxn modelId="{7B5AA0F3-0CB9-5A4B-82ED-B1D01DC65B3F}" type="presOf" srcId="{9EA158B6-3946-44A5-B81F-1D19D7E954C7}" destId="{C1EAACA3-86C2-499A-AF88-3C3AF9D8930D}" srcOrd="0" destOrd="0" presId="urn:microsoft.com/office/officeart/2008/layout/RadialCluster"/>
-    <dgm:cxn modelId="{A487485F-B167-4B93-93B7-0C50E1CBCA64}" srcId="{23D00E98-66B5-4200-93E0-8F0629219F68}" destId="{6060C8C7-AC05-4F9B-A451-2BDE04D9E072}" srcOrd="0" destOrd="0" parTransId="{ED19FF67-6D89-41C2-824E-25858DFADD67}" sibTransId="{53D21F4A-2DA1-4B7F-9A6C-887F8A9DA53F}"/>
-    <dgm:cxn modelId="{4FBF0BA9-1B4F-47FA-AAEC-F8C261A7D79A}" srcId="{B74BA390-751E-4BD0-AD33-C84A5A058856}" destId="{F372FE4D-F1CF-4F5A-91DB-B92321040E78}" srcOrd="3" destOrd="0" parTransId="{18BA9970-39F8-461E-B8C1-62E0E8AE7845}" sibTransId="{654E69FB-F753-4628-BCAA-19443D114348}"/>
-    <dgm:cxn modelId="{2B49DE00-8AB9-F341-9758-A01528353F41}" type="presOf" srcId="{E1FA891A-B27F-4B3A-AD86-84A297D6C839}" destId="{879155D7-2441-4CE7-895B-4B678884ADDA}" srcOrd="0" destOrd="0" presId="urn:microsoft.com/office/officeart/2008/layout/RadialCluster"/>
-    <dgm:cxn modelId="{8A870480-13E5-4BED-9258-59C0F4FE8B18}" srcId="{A297AC78-B92C-495F-B3CF-4DE5A21B0F76}" destId="{F3F5F47B-2E7B-4B36-B10D-3256C112E7A2}" srcOrd="0" destOrd="0" parTransId="{44FAD9EC-22EC-47AA-913A-D92C9A3E1ED3}" sibTransId="{E2F0B741-0D64-469F-A017-E0519FE6673F}"/>
-    <dgm:cxn modelId="{C9001536-2244-43AB-91E3-2EB247E2B2CA}" srcId="{B74BA390-751E-4BD0-AD33-C84A5A058856}" destId="{9EA158B6-3946-44A5-B81F-1D19D7E954C7}" srcOrd="1" destOrd="0" parTransId="{A7BA386C-3183-4708-A6D5-BA92EF6256B7}" sibTransId="{74CB740C-889E-4A41-BC2C-8051EE4262D0}"/>
-    <dgm:cxn modelId="{64712464-28F6-4345-85FC-6DF4D304CD98}" type="presOf" srcId="{ED19FF67-6D89-41C2-824E-25858DFADD67}" destId="{AE768E33-37E3-402D-B4FC-FA0E34B9FD11}" srcOrd="0" destOrd="0" presId="urn:microsoft.com/office/officeart/2008/layout/RadialCluster"/>
-    <dgm:cxn modelId="{AE014B06-046C-1A48-9077-C14A22A1C688}" type="presOf" srcId="{BC67110F-9A6C-48D8-946F-B25714A8349E}" destId="{366B8B75-1A8B-43F4-AA2B-8F925F00E835}" srcOrd="0" destOrd="0" presId="urn:microsoft.com/office/officeart/2008/layout/RadialCluster"/>
-    <dgm:cxn modelId="{AEA107FC-9611-4943-A3A5-EB6A3ABE877A}" type="presOf" srcId="{149422F5-73B3-4756-B446-7BF662EC073D}" destId="{C074AA7F-8E1B-466D-BE8B-8E179A57181F}" srcOrd="0" destOrd="0" presId="urn:microsoft.com/office/officeart/2008/layout/RadialCluster"/>
-    <dgm:cxn modelId="{A1BDE06F-D118-8943-8DAA-F85FF377B969}" type="presOf" srcId="{A7BA386C-3183-4708-A6D5-BA92EF6256B7}" destId="{70776E02-0EB2-4057-9338-2658F11AC06A}" srcOrd="0" destOrd="0" presId="urn:microsoft.com/office/officeart/2008/layout/RadialCluster"/>
-    <dgm:cxn modelId="{D8B4229A-E1A9-4249-AA68-30F32AB1F9F9}" srcId="{BC67110F-9A6C-48D8-946F-B25714A8349E}" destId="{B74BA390-751E-4BD0-AD33-C84A5A058856}" srcOrd="0" destOrd="0" parTransId="{2990FACC-848B-47AF-AEBE-7991203E7110}" sibTransId="{4DABD4B7-6E17-427B-AFB9-A1AD8065FC97}"/>
-    <dgm:cxn modelId="{1E106BC9-03CA-8A4B-95DF-794A9DCB918E}" type="presOf" srcId="{FD812444-DF5B-412C-8C28-10BC380D8B39}" destId="{0052C883-7BC9-402D-90C1-1F50190977B2}" srcOrd="0" destOrd="0" presId="urn:microsoft.com/office/officeart/2008/layout/RadialCluster"/>
-    <dgm:cxn modelId="{5717BF0E-F9B7-A146-AB11-51DAEDB0EE21}" type="presOf" srcId="{B74BA390-751E-4BD0-AD33-C84A5A058856}" destId="{C9F37FFA-2FEC-425B-AE91-502AFFA8842E}" srcOrd="0" destOrd="0" presId="urn:microsoft.com/office/officeart/2008/layout/RadialCluster"/>
-    <dgm:cxn modelId="{9B5AC7D8-5871-43CB-AD7F-187AC89FD85D}" srcId="{E1FA891A-B27F-4B3A-AD86-84A297D6C839}" destId="{3427A4F2-5C1C-46AC-BDF2-A6BD79A1C755}" srcOrd="0" destOrd="0" parTransId="{E8775539-8A78-4654-A3B1-9FA40DFB05FE}" sibTransId="{B9F07692-C226-4D10-8A46-E7EEF89C6E5B}"/>
-    <dgm:cxn modelId="{9EC71463-D771-8A4D-AC3E-E727588DAE9B}" type="presOf" srcId="{6060C8C7-AC05-4F9B-A451-2BDE04D9E072}" destId="{8DF2FCED-CCD3-4DA0-B8A6-17CB2BF79C5F}" srcOrd="0" destOrd="0" presId="urn:microsoft.com/office/officeart/2008/layout/RadialCluster"/>
-    <dgm:cxn modelId="{537AED8E-F4DD-8C4A-99A7-99099A670611}" type="presParOf" srcId="{366B8B75-1A8B-43F4-AA2B-8F925F00E835}" destId="{C9F37FFA-2FEC-425B-AE91-502AFFA8842E}" srcOrd="0" destOrd="0" presId="urn:microsoft.com/office/officeart/2008/layout/RadialCluster"/>
-    <dgm:cxn modelId="{5BD3C474-F084-E64D-AEB9-95D7AA81B1E4}" type="presParOf" srcId="{366B8B75-1A8B-43F4-AA2B-8F925F00E835}" destId="{0FC9990E-D8E1-4FFE-BC5E-61EE0904FC94}" srcOrd="1" destOrd="0" presId="urn:microsoft.com/office/officeart/2008/layout/RadialCluster"/>
-    <dgm:cxn modelId="{CF62BCA5-0320-F548-A006-9A10D667F97F}" type="presParOf" srcId="{0FC9990E-D8E1-4FFE-BC5E-61EE0904FC94}" destId="{AC65C149-33DF-4914-BB6C-BFD9825D0DA2}" srcOrd="0" destOrd="0" presId="urn:microsoft.com/office/officeart/2008/layout/RadialCluster"/>
-    <dgm:cxn modelId="{2E41194B-DE91-114C-ACE3-93A4F0F35C11}" type="presParOf" srcId="{0FC9990E-D8E1-4FFE-BC5E-61EE0904FC94}" destId="{9C0B8C28-D3E8-494C-B1D8-6F0B06ACE2AB}" srcOrd="1" destOrd="0" presId="urn:microsoft.com/office/officeart/2008/layout/RadialCluster"/>
-    <dgm:cxn modelId="{C5C51F61-B35F-E541-B58B-C3BF7F305023}" type="presParOf" srcId="{0FC9990E-D8E1-4FFE-BC5E-61EE0904FC94}" destId="{0F18CD8E-5253-4203-B430-6C404B6AAB62}" srcOrd="2" destOrd="0" presId="urn:microsoft.com/office/officeart/2008/layout/RadialCluster"/>
-    <dgm:cxn modelId="{1A94AF47-96F8-734A-9A23-B86B67C1263E}" type="presParOf" srcId="{366B8B75-1A8B-43F4-AA2B-8F925F00E835}" destId="{82250F3F-C076-45DF-B3C1-9FB7265A8A6B}" srcOrd="2" destOrd="0" presId="urn:microsoft.com/office/officeart/2008/layout/RadialCluster"/>
-    <dgm:cxn modelId="{AE1111B7-B52B-E048-AF2B-7B80E6264D6D}" type="presParOf" srcId="{366B8B75-1A8B-43F4-AA2B-8F925F00E835}" destId="{3E5FB3D5-BD28-4689-92F8-8859F6FC0205}" srcOrd="3" destOrd="0" presId="urn:microsoft.com/office/officeart/2008/layout/RadialCluster"/>
-    <dgm:cxn modelId="{8F15B131-444D-C941-B368-619F09950EE6}" type="presParOf" srcId="{3E5FB3D5-BD28-4689-92F8-8859F6FC0205}" destId="{C1EAACA3-86C2-499A-AF88-3C3AF9D8930D}" srcOrd="0" destOrd="0" presId="urn:microsoft.com/office/officeart/2008/layout/RadialCluster"/>
-    <dgm:cxn modelId="{10B33C4E-FD87-7D4D-A535-FD96AAC73299}" type="presParOf" srcId="{3E5FB3D5-BD28-4689-92F8-8859F6FC0205}" destId="{E5D1C406-21E3-40FA-B871-F0D10DE0F911}" srcOrd="1" destOrd="0" presId="urn:microsoft.com/office/officeart/2008/layout/RadialCluster"/>
-    <dgm:cxn modelId="{76B88406-63C3-5F4B-A94B-A4FF1B9C2475}" type="presParOf" srcId="{3E5FB3D5-BD28-4689-92F8-8859F6FC0205}" destId="{1DB1C89B-3E9A-4512-87C9-0AB3DD734EED}" srcOrd="2" destOrd="0" presId="urn:microsoft.com/office/officeart/2008/layout/RadialCluster"/>
-    <dgm:cxn modelId="{F9DC52AA-8715-6B43-AC00-3C7A2D7C8399}" type="presParOf" srcId="{366B8B75-1A8B-43F4-AA2B-8F925F00E835}" destId="{70776E02-0EB2-4057-9338-2658F11AC06A}" srcOrd="4" destOrd="0" presId="urn:microsoft.com/office/officeart/2008/layout/RadialCluster"/>
-    <dgm:cxn modelId="{4005B832-494A-4F42-8F3F-6D06578645CF}" type="presParOf" srcId="{366B8B75-1A8B-43F4-AA2B-8F925F00E835}" destId="{8FBF23F3-CE88-4267-B624-650883A00052}" srcOrd="5" destOrd="0" presId="urn:microsoft.com/office/officeart/2008/layout/RadialCluster"/>
-    <dgm:cxn modelId="{410E9FFC-AFA5-BC40-91FC-2F210C29E67F}" type="presParOf" srcId="{8FBF23F3-CE88-4267-B624-650883A00052}" destId="{879155D7-2441-4CE7-895B-4B678884ADDA}" srcOrd="0" destOrd="0" presId="urn:microsoft.com/office/officeart/2008/layout/RadialCluster"/>
-    <dgm:cxn modelId="{C79C9B5B-696C-E548-A1C2-9395F7A7397C}" type="presParOf" srcId="{8FBF23F3-CE88-4267-B624-650883A00052}" destId="{95F40E1C-B388-4C06-8387-A4514B466AFA}" srcOrd="1" destOrd="0" presId="urn:microsoft.com/office/officeart/2008/layout/RadialCluster"/>
-    <dgm:cxn modelId="{09AA509A-C006-7243-AA8D-C0FFAEF53B36}" type="presParOf" srcId="{8FBF23F3-CE88-4267-B624-650883A00052}" destId="{C5A2A923-DF90-4ED5-957E-9F51151025B4}" srcOrd="2" destOrd="0" presId="urn:microsoft.com/office/officeart/2008/layout/RadialCluster"/>
-    <dgm:cxn modelId="{14275E38-7BFA-F847-9B74-12824B1A0D87}" type="presParOf" srcId="{366B8B75-1A8B-43F4-AA2B-8F925F00E835}" destId="{D34420F8-B3EE-4605-9F90-CE9C4B5547CE}" srcOrd="6" destOrd="0" presId="urn:microsoft.com/office/officeart/2008/layout/RadialCluster"/>
-    <dgm:cxn modelId="{ABE6BF85-8315-0748-A38B-38902F8ED67B}" type="presParOf" srcId="{366B8B75-1A8B-43F4-AA2B-8F925F00E835}" destId="{071A3D62-9685-4D70-BF98-7F2D8CEA7FE3}" srcOrd="7" destOrd="0" presId="urn:microsoft.com/office/officeart/2008/layout/RadialCluster"/>
-    <dgm:cxn modelId="{DBF7EF8D-B5D2-EB44-8FB5-446D362A9D5E}" type="presParOf" srcId="{071A3D62-9685-4D70-BF98-7F2D8CEA7FE3}" destId="{566F7A35-7622-4E27-8772-23B304FC878E}" srcOrd="0" destOrd="0" presId="urn:microsoft.com/office/officeart/2008/layout/RadialCluster"/>
-    <dgm:cxn modelId="{8A0C003B-9AA3-2743-AF95-F229423EEF58}" type="presParOf" srcId="{071A3D62-9685-4D70-BF98-7F2D8CEA7FE3}" destId="{C074AA7F-8E1B-466D-BE8B-8E179A57181F}" srcOrd="1" destOrd="0" presId="urn:microsoft.com/office/officeart/2008/layout/RadialCluster"/>
-    <dgm:cxn modelId="{5FF9ABDD-3353-7044-BB25-AF1BA2D43D45}" type="presParOf" srcId="{071A3D62-9685-4D70-BF98-7F2D8CEA7FE3}" destId="{7BFAA249-9DD7-4D57-9158-5DBAB44894F5}" srcOrd="2" destOrd="0" presId="urn:microsoft.com/office/officeart/2008/layout/RadialCluster"/>
-    <dgm:cxn modelId="{6FB0BFA3-1C7D-4940-9054-2DE79CB5631C}" type="presParOf" srcId="{366B8B75-1A8B-43F4-AA2B-8F925F00E835}" destId="{585533C6-621E-4D99-BC9A-D278FB4ECEFB}" srcOrd="8" destOrd="0" presId="urn:microsoft.com/office/officeart/2008/layout/RadialCluster"/>
-    <dgm:cxn modelId="{B6E61633-101F-3149-8309-6766329C8306}" type="presParOf" srcId="{366B8B75-1A8B-43F4-AA2B-8F925F00E835}" destId="{D2E95DDB-839F-44EE-AAE3-79545B2C6E6C}" srcOrd="9" destOrd="0" presId="urn:microsoft.com/office/officeart/2008/layout/RadialCluster"/>
-    <dgm:cxn modelId="{A1EE17C2-346F-5247-8644-F5767AAEA2C7}" type="presParOf" srcId="{D2E95DDB-839F-44EE-AAE3-79545B2C6E6C}" destId="{1C7A9C5A-8799-42C5-BD29-C7901C07CEEC}" srcOrd="0" destOrd="0" presId="urn:microsoft.com/office/officeart/2008/layout/RadialCluster"/>
-    <dgm:cxn modelId="{65D203B2-B733-B845-B513-45251AC3C70E}" type="presParOf" srcId="{D2E95DDB-839F-44EE-AAE3-79545B2C6E6C}" destId="{AE768E33-37E3-402D-B4FC-FA0E34B9FD11}" srcOrd="1" destOrd="0" presId="urn:microsoft.com/office/officeart/2008/layout/RadialCluster"/>
-    <dgm:cxn modelId="{923CC4FC-9B55-4646-9D06-281250CE19E7}" type="presParOf" srcId="{D2E95DDB-839F-44EE-AAE3-79545B2C6E6C}" destId="{8DF2FCED-CCD3-4DA0-B8A6-17CB2BF79C5F}" srcOrd="2" destOrd="0" presId="urn:microsoft.com/office/officeart/2008/layout/RadialCluster"/>
-    <dgm:cxn modelId="{F01FD5CE-CB25-D841-8C5C-13137C60EA97}" type="presParOf" srcId="{366B8B75-1A8B-43F4-AA2B-8F925F00E835}" destId="{0052C883-7BC9-402D-90C1-1F50190977B2}" srcOrd="10" destOrd="0" presId="urn:microsoft.com/office/officeart/2008/layout/RadialCluster"/>
+    <dgm:cxn modelId="{DCFD299B-FE75-4D41-9173-D041C60AC230}" type="presOf" srcId="{B74BA390-751E-4BD0-AD33-C84A5A058856}" destId="{C9F37FFA-2FEC-425B-AE91-502AFFA8842E}" srcOrd="0" destOrd="0" presId="urn:microsoft.com/office/officeart/2008/layout/RadialCluster"/>
+    <dgm:cxn modelId="{AD578953-4E53-4DEE-9CDA-119E1014008A}" type="presOf" srcId="{158669D4-881C-4135-8547-F04CF650D984}" destId="{AFD740F6-1CAD-49F5-8B99-2CE8568E6E17}" srcOrd="0" destOrd="0" presId="urn:microsoft.com/office/officeart/2008/layout/RadialCluster"/>
+    <dgm:cxn modelId="{AD81246E-1142-4E94-8939-4EA322721CDA}" srcId="{9EA158B6-3946-44A5-B81F-1D19D7E954C7}" destId="{FF3E2B44-EC6A-4DF2-8228-308A03E5E585}" srcOrd="1" destOrd="0" parTransId="{2ADE5644-D611-49E8-9A91-2D08381A9801}" sibTransId="{F3BC69E2-C373-4A72-853F-AC787DFB2385}"/>
+    <dgm:cxn modelId="{A4CAB3A2-E969-4461-8444-4DC7CEBEECF6}" type="presParOf" srcId="{366B8B75-1A8B-43F4-AA2B-8F925F00E835}" destId="{C9F37FFA-2FEC-425B-AE91-502AFFA8842E}" srcOrd="0" destOrd="0" presId="urn:microsoft.com/office/officeart/2008/layout/RadialCluster"/>
+    <dgm:cxn modelId="{7760BABC-FE8F-4BE8-A5CC-5A1B0353C5F3}" type="presParOf" srcId="{366B8B75-1A8B-43F4-AA2B-8F925F00E835}" destId="{0FC9990E-D8E1-4FFE-BC5E-61EE0904FC94}" srcOrd="1" destOrd="0" presId="urn:microsoft.com/office/officeart/2008/layout/RadialCluster"/>
+    <dgm:cxn modelId="{071505B4-EB35-4CED-AFA5-69B5C43BB69D}" type="presParOf" srcId="{0FC9990E-D8E1-4FFE-BC5E-61EE0904FC94}" destId="{AC65C149-33DF-4914-BB6C-BFD9825D0DA2}" srcOrd="0" destOrd="0" presId="urn:microsoft.com/office/officeart/2008/layout/RadialCluster"/>
+    <dgm:cxn modelId="{72E39E84-F403-4BBF-8A7B-94BB15FEF45C}" type="presParOf" srcId="{0FC9990E-D8E1-4FFE-BC5E-61EE0904FC94}" destId="{9C0B8C28-D3E8-494C-B1D8-6F0B06ACE2AB}" srcOrd="1" destOrd="0" presId="urn:microsoft.com/office/officeart/2008/layout/RadialCluster"/>
+    <dgm:cxn modelId="{B3C7F55A-51FC-4AC4-86FB-B017245F4678}" type="presParOf" srcId="{0FC9990E-D8E1-4FFE-BC5E-61EE0904FC94}" destId="{0F18CD8E-5253-4203-B430-6C404B6AAB62}" srcOrd="2" destOrd="0" presId="urn:microsoft.com/office/officeart/2008/layout/RadialCluster"/>
+    <dgm:cxn modelId="{33DBC5F2-12DC-40B3-A7C0-5082F574654F}" type="presParOf" srcId="{0FC9990E-D8E1-4FFE-BC5E-61EE0904FC94}" destId="{AFD740F6-1CAD-49F5-8B99-2CE8568E6E17}" srcOrd="3" destOrd="0" presId="urn:microsoft.com/office/officeart/2008/layout/RadialCluster"/>
+    <dgm:cxn modelId="{F509E3E0-9B93-4DF1-B897-E579B9245AE7}" type="presParOf" srcId="{0FC9990E-D8E1-4FFE-BC5E-61EE0904FC94}" destId="{955760C0-12CB-46F0-AFAF-17BBA1A5CE0A}" srcOrd="4" destOrd="0" presId="urn:microsoft.com/office/officeart/2008/layout/RadialCluster"/>
+    <dgm:cxn modelId="{8AED5185-8EA3-4D2D-8322-176414BC55C9}" type="presParOf" srcId="{366B8B75-1A8B-43F4-AA2B-8F925F00E835}" destId="{82250F3F-C076-45DF-B3C1-9FB7265A8A6B}" srcOrd="2" destOrd="0" presId="urn:microsoft.com/office/officeart/2008/layout/RadialCluster"/>
+    <dgm:cxn modelId="{E6147D8B-B310-44B7-AE99-50773EF16EDA}" type="presParOf" srcId="{366B8B75-1A8B-43F4-AA2B-8F925F00E835}" destId="{3E5FB3D5-BD28-4689-92F8-8859F6FC0205}" srcOrd="3" destOrd="0" presId="urn:microsoft.com/office/officeart/2008/layout/RadialCluster"/>
+    <dgm:cxn modelId="{5C76E1BE-54BF-4390-AFC7-E6A506E6A7B8}" type="presParOf" srcId="{3E5FB3D5-BD28-4689-92F8-8859F6FC0205}" destId="{C1EAACA3-86C2-499A-AF88-3C3AF9D8930D}" srcOrd="0" destOrd="0" presId="urn:microsoft.com/office/officeart/2008/layout/RadialCluster"/>
+    <dgm:cxn modelId="{EE05AD5C-4194-43DD-A7AD-A2C24BDE268F}" type="presParOf" srcId="{3E5FB3D5-BD28-4689-92F8-8859F6FC0205}" destId="{E5D1C406-21E3-40FA-B871-F0D10DE0F911}" srcOrd="1" destOrd="0" presId="urn:microsoft.com/office/officeart/2008/layout/RadialCluster"/>
+    <dgm:cxn modelId="{BF040639-04BF-4C6A-9027-83E570726E2F}" type="presParOf" srcId="{3E5FB3D5-BD28-4689-92F8-8859F6FC0205}" destId="{1DB1C89B-3E9A-4512-87C9-0AB3DD734EED}" srcOrd="2" destOrd="0" presId="urn:microsoft.com/office/officeart/2008/layout/RadialCluster"/>
+    <dgm:cxn modelId="{6BB90551-2DAF-4198-AA46-D7CF1088FAC8}" type="presParOf" srcId="{3E5FB3D5-BD28-4689-92F8-8859F6FC0205}" destId="{34D9DE56-A4B7-48EF-8005-7B63640A2D43}" srcOrd="3" destOrd="0" presId="urn:microsoft.com/office/officeart/2008/layout/RadialCluster"/>
+    <dgm:cxn modelId="{CDEA6686-912B-45A9-B51E-D1FD30CA0D5B}" type="presParOf" srcId="{3E5FB3D5-BD28-4689-92F8-8859F6FC0205}" destId="{910580EB-C2A9-4879-AD5B-7756449D2D24}" srcOrd="4" destOrd="0" presId="urn:microsoft.com/office/officeart/2008/layout/RadialCluster"/>
+    <dgm:cxn modelId="{7522ABD7-6685-4175-B84C-CB8C2B5D88C6}" type="presParOf" srcId="{366B8B75-1A8B-43F4-AA2B-8F925F00E835}" destId="{70776E02-0EB2-4057-9338-2658F11AC06A}" srcOrd="4" destOrd="0" presId="urn:microsoft.com/office/officeart/2008/layout/RadialCluster"/>
+    <dgm:cxn modelId="{3FC9FAE1-C37E-4936-A90B-E63601B7FD72}" type="presParOf" srcId="{366B8B75-1A8B-43F4-AA2B-8F925F00E835}" destId="{8FBF23F3-CE88-4267-B624-650883A00052}" srcOrd="5" destOrd="0" presId="urn:microsoft.com/office/officeart/2008/layout/RadialCluster"/>
+    <dgm:cxn modelId="{76D17389-1A37-4C57-93A5-2EB72C72CA59}" type="presParOf" srcId="{8FBF23F3-CE88-4267-B624-650883A00052}" destId="{879155D7-2441-4CE7-895B-4B678884ADDA}" srcOrd="0" destOrd="0" presId="urn:microsoft.com/office/officeart/2008/layout/RadialCluster"/>
+    <dgm:cxn modelId="{613C90B1-7EB1-435D-B358-556655DE173B}" type="presParOf" srcId="{8FBF23F3-CE88-4267-B624-650883A00052}" destId="{95F40E1C-B388-4C06-8387-A4514B466AFA}" srcOrd="1" destOrd="0" presId="urn:microsoft.com/office/officeart/2008/layout/RadialCluster"/>
+    <dgm:cxn modelId="{3B255409-D7AC-4E2D-A891-77A4D9B73755}" type="presParOf" srcId="{8FBF23F3-CE88-4267-B624-650883A00052}" destId="{C5A2A923-DF90-4ED5-957E-9F51151025B4}" srcOrd="2" destOrd="0" presId="urn:microsoft.com/office/officeart/2008/layout/RadialCluster"/>
+    <dgm:cxn modelId="{0047E67D-57A5-4E19-87B9-919435E54E6F}" type="presParOf" srcId="{8FBF23F3-CE88-4267-B624-650883A00052}" destId="{A2E47A9B-802D-45FE-8984-8182FF6388C4}" srcOrd="3" destOrd="0" presId="urn:microsoft.com/office/officeart/2008/layout/RadialCluster"/>
+    <dgm:cxn modelId="{78DC801F-D68C-477C-9D28-42CE7DBAC856}" type="presParOf" srcId="{8FBF23F3-CE88-4267-B624-650883A00052}" destId="{77F7E804-CFBA-4957-9205-9664A0396085}" srcOrd="4" destOrd="0" presId="urn:microsoft.com/office/officeart/2008/layout/RadialCluster"/>
+    <dgm:cxn modelId="{1511C65A-C6F6-4407-8184-63F012557921}" type="presParOf" srcId="{366B8B75-1A8B-43F4-AA2B-8F925F00E835}" destId="{D34420F8-B3EE-4605-9F90-CE9C4B5547CE}" srcOrd="6" destOrd="0" presId="urn:microsoft.com/office/officeart/2008/layout/RadialCluster"/>
+    <dgm:cxn modelId="{9E25724A-3410-45BA-87B6-88926EBCE4E3}" type="presParOf" srcId="{366B8B75-1A8B-43F4-AA2B-8F925F00E835}" destId="{071A3D62-9685-4D70-BF98-7F2D8CEA7FE3}" srcOrd="7" destOrd="0" presId="urn:microsoft.com/office/officeart/2008/layout/RadialCluster"/>
+    <dgm:cxn modelId="{01C30E0D-38D2-4F66-ACD6-ECB3653D57EA}" type="presParOf" srcId="{071A3D62-9685-4D70-BF98-7F2D8CEA7FE3}" destId="{566F7A35-7622-4E27-8772-23B304FC878E}" srcOrd="0" destOrd="0" presId="urn:microsoft.com/office/officeart/2008/layout/RadialCluster"/>
+    <dgm:cxn modelId="{8E34D630-C97F-49CC-B22F-FD77BD4FD5F1}" type="presParOf" srcId="{071A3D62-9685-4D70-BF98-7F2D8CEA7FE3}" destId="{C074AA7F-8E1B-466D-BE8B-8E179A57181F}" srcOrd="1" destOrd="0" presId="urn:microsoft.com/office/officeart/2008/layout/RadialCluster"/>
+    <dgm:cxn modelId="{E1A149C3-BC97-410F-AF8A-CCBAA23E0854}" type="presParOf" srcId="{071A3D62-9685-4D70-BF98-7F2D8CEA7FE3}" destId="{7BFAA249-9DD7-4D57-9158-5DBAB44894F5}" srcOrd="2" destOrd="0" presId="urn:microsoft.com/office/officeart/2008/layout/RadialCluster"/>
+    <dgm:cxn modelId="{1EC66E14-5448-4A3D-BA38-881767E4ABC8}" type="presParOf" srcId="{071A3D62-9685-4D70-BF98-7F2D8CEA7FE3}" destId="{91042A07-2DE4-4AB2-A5C9-140C97ACBC64}" srcOrd="3" destOrd="0" presId="urn:microsoft.com/office/officeart/2008/layout/RadialCluster"/>
+    <dgm:cxn modelId="{1BA55080-282E-4E30-A397-6F81F618B8DA}" type="presParOf" srcId="{071A3D62-9685-4D70-BF98-7F2D8CEA7FE3}" destId="{97E7B746-A186-4668-919A-5A05A15896DC}" srcOrd="4" destOrd="0" presId="urn:microsoft.com/office/officeart/2008/layout/RadialCluster"/>
+    <dgm:cxn modelId="{9ADA13D5-5D65-4CA9-BCC3-D86368CC1C3F}" type="presParOf" srcId="{366B8B75-1A8B-43F4-AA2B-8F925F00E835}" destId="{585533C6-621E-4D99-BC9A-D278FB4ECEFB}" srcOrd="8" destOrd="0" presId="urn:microsoft.com/office/officeart/2008/layout/RadialCluster"/>
+    <dgm:cxn modelId="{20E8A747-4953-4F1E-945D-32E790ED808F}" type="presParOf" srcId="{366B8B75-1A8B-43F4-AA2B-8F925F00E835}" destId="{D2E95DDB-839F-44EE-AAE3-79545B2C6E6C}" srcOrd="9" destOrd="0" presId="urn:microsoft.com/office/officeart/2008/layout/RadialCluster"/>
+    <dgm:cxn modelId="{C677B119-A340-47A0-A99B-24FEBD42D619}" type="presParOf" srcId="{D2E95DDB-839F-44EE-AAE3-79545B2C6E6C}" destId="{1C7A9C5A-8799-42C5-BD29-C7901C07CEEC}" srcOrd="0" destOrd="0" presId="urn:microsoft.com/office/officeart/2008/layout/RadialCluster"/>
+    <dgm:cxn modelId="{E3080AD4-C302-4974-BC32-F30304829873}" type="presParOf" srcId="{D2E95DDB-839F-44EE-AAE3-79545B2C6E6C}" destId="{AE768E33-37E3-402D-B4FC-FA0E34B9FD11}" srcOrd="1" destOrd="0" presId="urn:microsoft.com/office/officeart/2008/layout/RadialCluster"/>
+    <dgm:cxn modelId="{875AD6DA-4EC8-480C-B951-EDDF0938E442}" type="presParOf" srcId="{D2E95DDB-839F-44EE-AAE3-79545B2C6E6C}" destId="{8DF2FCED-CCD3-4DA0-B8A6-17CB2BF79C5F}" srcOrd="2" destOrd="0" presId="urn:microsoft.com/office/officeart/2008/layout/RadialCluster"/>
+    <dgm:cxn modelId="{A795DA0B-8019-42A5-ACC7-621D856CFD65}" type="presParOf" srcId="{D2E95DDB-839F-44EE-AAE3-79545B2C6E6C}" destId="{429DB0CB-DC55-48D5-9CDE-E9C2190902EC}" srcOrd="3" destOrd="0" presId="urn:microsoft.com/office/officeart/2008/layout/RadialCluster"/>
+    <dgm:cxn modelId="{A8850ED7-7B69-47FC-AFA6-8A4FF50B0009}" type="presParOf" srcId="{D2E95DDB-839F-44EE-AAE3-79545B2C6E6C}" destId="{CD988128-56B2-4C1F-856C-A853853651BB}" srcOrd="4" destOrd="0" presId="urn:microsoft.com/office/officeart/2008/layout/RadialCluster"/>
+    <dgm:cxn modelId="{B835867D-217C-4C45-908A-F25ADB61BC45}" type="presParOf" srcId="{366B8B75-1A8B-43F4-AA2B-8F925F00E835}" destId="{0052C883-7BC9-402D-90C1-1F50190977B2}" srcOrd="10" destOrd="0" presId="urn:microsoft.com/office/officeart/2008/layout/RadialCluster"/>
   </dgm:cxnLst>
   <dgm:bg/>
   <dgm:whole/>
@@ -4535,9 +4763,9 @@
         <dsp:cNvSpPr/>
       </dsp:nvSpPr>
       <dsp:spPr>
-        <a:xfrm rot="11960012">
-          <a:off x="1797743" y="2668291"/>
-          <a:ext cx="408330" cy="0"/>
+        <a:xfrm rot="11814037">
+          <a:off x="1598993" y="2710014"/>
+          <a:ext cx="608711" cy="0"/>
         </a:xfrm>
         <a:custGeom>
           <a:avLst/>
@@ -4551,7 +4779,7 @@
                 <a:pt x="0" y="0"/>
               </a:moveTo>
               <a:lnTo>
-                <a:pt x="408330" y="0"/>
+                <a:pt x="608711" y="0"/>
               </a:lnTo>
             </a:path>
           </a:pathLst>
@@ -4591,9 +4819,9 @@
         <dsp:cNvSpPr/>
       </dsp:nvSpPr>
       <dsp:spPr>
-        <a:xfrm rot="7519671">
-          <a:off x="2087784" y="3614807"/>
-          <a:ext cx="337786" cy="0"/>
+        <a:xfrm rot="7423913">
+          <a:off x="2050317" y="3688437"/>
+          <a:ext cx="419908" cy="0"/>
         </a:xfrm>
         <a:custGeom>
           <a:avLst/>
@@ -4607,7 +4835,7 @@
                 <a:pt x="0" y="0"/>
               </a:moveTo>
               <a:lnTo>
-                <a:pt x="337786" y="0"/>
+                <a:pt x="419908" y="0"/>
               </a:lnTo>
             </a:path>
           </a:pathLst>
@@ -4647,9 +4875,9 @@
         <dsp:cNvSpPr/>
       </dsp:nvSpPr>
       <dsp:spPr>
-        <a:xfrm rot="3280329">
-          <a:off x="3060829" y="3614807"/>
-          <a:ext cx="337786" cy="0"/>
+        <a:xfrm rot="3376087">
+          <a:off x="3016173" y="3688437"/>
+          <a:ext cx="419908" cy="0"/>
         </a:xfrm>
         <a:custGeom>
           <a:avLst/>
@@ -4663,7 +4891,7 @@
                 <a:pt x="0" y="0"/>
               </a:moveTo>
               <a:lnTo>
-                <a:pt x="337786" y="0"/>
+                <a:pt x="419908" y="0"/>
               </a:lnTo>
             </a:path>
           </a:pathLst>
@@ -4703,9 +4931,9 @@
         <dsp:cNvSpPr/>
       </dsp:nvSpPr>
       <dsp:spPr>
-        <a:xfrm rot="20439988">
-          <a:off x="3280326" y="2668291"/>
-          <a:ext cx="408330" cy="0"/>
+        <a:xfrm rot="20585963">
+          <a:off x="3278695" y="2710014"/>
+          <a:ext cx="608711" cy="0"/>
         </a:xfrm>
         <a:custGeom>
           <a:avLst/>
@@ -4719,7 +4947,7 @@
                 <a:pt x="0" y="0"/>
               </a:moveTo>
               <a:lnTo>
-                <a:pt x="408330" y="0"/>
+                <a:pt x="608711" y="0"/>
               </a:lnTo>
             </a:path>
           </a:pathLst>
@@ -4760,8 +4988,8 @@
       </dsp:nvSpPr>
       <dsp:spPr>
         <a:xfrm rot="16200000">
-          <a:off x="2496226" y="2132761"/>
-          <a:ext cx="493947" cy="0"/>
+          <a:off x="2337395" y="2010745"/>
+          <a:ext cx="811608" cy="0"/>
         </a:xfrm>
         <a:custGeom>
           <a:avLst/>
@@ -4775,7 +5003,7 @@
                 <a:pt x="0" y="0"/>
               </a:moveTo>
               <a:lnTo>
-                <a:pt x="493947" y="0"/>
+                <a:pt x="811608" y="0"/>
               </a:lnTo>
             </a:path>
           </a:pathLst>
@@ -4816,7 +5044,7 @@
       </dsp:nvSpPr>
       <dsp:spPr>
         <a:xfrm>
-          <a:off x="2194560" y="2379735"/>
+          <a:off x="2194560" y="2416550"/>
           <a:ext cx="1097280" cy="1097280"/>
         </a:xfrm>
         <a:prstGeom prst="roundRect">
@@ -4910,7 +5138,7 @@
         </a:p>
       </dsp:txBody>
       <dsp:txXfrm>
-        <a:off x="2248125" y="2433300"/>
+        <a:off x="2248125" y="2470115"/>
         <a:ext cx="990150" cy="990150"/>
       </dsp:txXfrm>
     </dsp:sp>
@@ -4921,8 +5149,8 @@
       </dsp:nvSpPr>
       <dsp:spPr>
         <a:xfrm>
-          <a:off x="2375611" y="1150610"/>
-          <a:ext cx="735177" cy="735177"/>
+          <a:off x="2473251" y="1065045"/>
+          <a:ext cx="539896" cy="539896"/>
         </a:xfrm>
         <a:prstGeom prst="roundRect">
           <a:avLst/>
@@ -5015,8 +5243,8 @@
         </a:p>
       </dsp:txBody>
       <dsp:txXfrm>
-        <a:off x="2411499" y="1186498"/>
-        <a:ext cx="663401" cy="663401"/>
+        <a:off x="2499607" y="1091401"/>
+        <a:ext cx="487184" cy="487184"/>
       </dsp:txXfrm>
     </dsp:sp>
     <dsp:sp modelId="{9C0B8C28-D3E8-494C-B1D8-6F0B06ACE2AB}">
@@ -5025,9 +5253,9 @@
         <dsp:cNvSpPr/>
       </dsp:nvSpPr>
       <dsp:spPr>
-        <a:xfrm rot="16200000">
-          <a:off x="2573293" y="980703"/>
-          <a:ext cx="339813" cy="0"/>
+        <a:xfrm rot="13500000">
+          <a:off x="2358509" y="1017518"/>
+          <a:ext cx="134428" cy="0"/>
         </a:xfrm>
         <a:custGeom>
           <a:avLst/>
@@ -5041,7 +5269,7 @@
                 <a:pt x="0" y="0"/>
               </a:moveTo>
               <a:lnTo>
-                <a:pt x="339813" y="0"/>
+                <a:pt x="134428" y="0"/>
               </a:lnTo>
             </a:path>
           </a:pathLst>
@@ -5082,8 +5310,8 @@
       </dsp:nvSpPr>
       <dsp:spPr>
         <a:xfrm>
-          <a:off x="2375611" y="75618"/>
-          <a:ext cx="735177" cy="735177"/>
+          <a:off x="1838300" y="430094"/>
+          <a:ext cx="539896" cy="539896"/>
         </a:xfrm>
         <a:prstGeom prst="roundRect">
           <a:avLst/>
@@ -5153,12 +5381,12 @@
         </a:fontRef>
       </dsp:style>
       <dsp:txBody>
-        <a:bodyPr spcFirstLastPara="0" vert="horz" wrap="square" lIns="22860" tIns="22860" rIns="22860" bIns="22860" numCol="1" spcCol="1270" anchor="ctr" anchorCtr="0">
+        <a:bodyPr spcFirstLastPara="0" vert="horz" wrap="square" lIns="17780" tIns="17780" rIns="17780" bIns="17780" numCol="1" spcCol="1270" anchor="ctr" anchorCtr="0">
           <a:noAutofit/>
         </a:bodyPr>
         <a:lstStyle/>
         <a:p>
-          <a:pPr lvl="0" algn="ctr" defTabSz="400050">
+          <a:pPr lvl="0" algn="ctr" defTabSz="311150">
             <a:lnSpc>
               <a:spcPct val="90000"/>
             </a:lnSpc>
@@ -5170,14 +5398,175 @@
             </a:spcAft>
           </a:pPr>
           <a:r>
-            <a:rPr lang="en-US" sz="900" kern="1200"/>
+            <a:rPr lang="en-US" sz="700" kern="1200"/>
             <a:t>Coordinator Client</a:t>
           </a:r>
         </a:p>
       </dsp:txBody>
       <dsp:txXfrm>
-        <a:off x="2411499" y="111506"/>
-        <a:ext cx="663401" cy="663401"/>
+        <a:off x="1864656" y="456450"/>
+        <a:ext cx="487184" cy="487184"/>
+      </dsp:txXfrm>
+    </dsp:sp>
+    <dsp:sp modelId="{AFD740F6-1CAD-49F5-8B99-2CE8568E6E17}">
+      <dsp:nvSpPr>
+        <dsp:cNvPr id="0" name=""/>
+        <dsp:cNvSpPr/>
+      </dsp:nvSpPr>
+      <dsp:spPr>
+        <a:xfrm rot="18900000">
+          <a:off x="2993461" y="1017518"/>
+          <a:ext cx="134428" cy="0"/>
+        </a:xfrm>
+        <a:custGeom>
+          <a:avLst/>
+          <a:gdLst/>
+          <a:ahLst/>
+          <a:cxnLst/>
+          <a:rect l="0" t="0" r="0" b="0"/>
+          <a:pathLst>
+            <a:path>
+              <a:moveTo>
+                <a:pt x="0" y="0"/>
+              </a:moveTo>
+              <a:lnTo>
+                <a:pt x="134428" y="0"/>
+              </a:lnTo>
+            </a:path>
+          </a:pathLst>
+        </a:custGeom>
+        <a:noFill/>
+        <a:ln w="12700" cap="flat" cmpd="sng" algn="ctr">
+          <a:solidFill>
+            <a:schemeClr val="accent1">
+              <a:shade val="80000"/>
+              <a:hueOff val="0"/>
+              <a:satOff val="0"/>
+              <a:lumOff val="0"/>
+              <a:alphaOff val="0"/>
+            </a:schemeClr>
+          </a:solidFill>
+          <a:prstDash val="solid"/>
+          <a:miter lim="800000"/>
+        </a:ln>
+        <a:effectLst/>
+      </dsp:spPr>
+      <dsp:style>
+        <a:lnRef idx="2">
+          <a:scrgbClr r="0" g="0" b="0"/>
+        </a:lnRef>
+        <a:fillRef idx="0">
+          <a:scrgbClr r="0" g="0" b="0"/>
+        </a:fillRef>
+        <a:effectRef idx="0">
+          <a:scrgbClr r="0" g="0" b="0"/>
+        </a:effectRef>
+        <a:fontRef idx="minor"/>
+      </dsp:style>
+    </dsp:sp>
+    <dsp:sp modelId="{955760C0-12CB-46F0-AFAF-17BBA1A5CE0A}">
+      <dsp:nvSpPr>
+        <dsp:cNvPr id="0" name=""/>
+        <dsp:cNvSpPr/>
+      </dsp:nvSpPr>
+      <dsp:spPr>
+        <a:xfrm>
+          <a:off x="3108203" y="430094"/>
+          <a:ext cx="539896" cy="539896"/>
+        </a:xfrm>
+        <a:prstGeom prst="roundRect">
+          <a:avLst/>
+        </a:prstGeom>
+        <a:gradFill rotWithShape="0">
+          <a:gsLst>
+            <a:gs pos="0">
+              <a:schemeClr val="accent1">
+                <a:hueOff val="0"/>
+                <a:satOff val="0"/>
+                <a:lumOff val="0"/>
+                <a:alphaOff val="0"/>
+                <a:lumMod val="110000"/>
+                <a:satMod val="105000"/>
+                <a:tint val="67000"/>
+              </a:schemeClr>
+            </a:gs>
+            <a:gs pos="50000">
+              <a:schemeClr val="accent1">
+                <a:hueOff val="0"/>
+                <a:satOff val="0"/>
+                <a:lumOff val="0"/>
+                <a:alphaOff val="0"/>
+                <a:lumMod val="105000"/>
+                <a:satMod val="103000"/>
+                <a:tint val="73000"/>
+              </a:schemeClr>
+            </a:gs>
+            <a:gs pos="100000">
+              <a:schemeClr val="accent1">
+                <a:hueOff val="0"/>
+                <a:satOff val="0"/>
+                <a:lumOff val="0"/>
+                <a:alphaOff val="0"/>
+                <a:lumMod val="105000"/>
+                <a:satMod val="109000"/>
+                <a:tint val="81000"/>
+              </a:schemeClr>
+            </a:gs>
+          </a:gsLst>
+          <a:lin ang="5400000" scaled="0"/>
+        </a:gradFill>
+        <a:ln>
+          <a:noFill/>
+        </a:ln>
+        <a:effectLst/>
+        <a:scene3d>
+          <a:camera prst="orthographicFront"/>
+          <a:lightRig rig="flat" dir="t"/>
+        </a:scene3d>
+        <a:sp3d prstMaterial="dkEdge">
+          <a:bevelT w="8200" h="38100"/>
+        </a:sp3d>
+      </dsp:spPr>
+      <dsp:style>
+        <a:lnRef idx="0">
+          <a:scrgbClr r="0" g="0" b="0"/>
+        </a:lnRef>
+        <a:fillRef idx="2">
+          <a:scrgbClr r="0" g="0" b="0"/>
+        </a:fillRef>
+        <a:effectRef idx="1">
+          <a:scrgbClr r="0" g="0" b="0"/>
+        </a:effectRef>
+        <a:fontRef idx="minor">
+          <a:schemeClr val="dk1"/>
+        </a:fontRef>
+      </dsp:style>
+      <dsp:txBody>
+        <a:bodyPr spcFirstLastPara="0" vert="horz" wrap="square" lIns="17780" tIns="17780" rIns="17780" bIns="17780" numCol="1" spcCol="1270" anchor="ctr" anchorCtr="0">
+          <a:noAutofit/>
+        </a:bodyPr>
+        <a:lstStyle/>
+        <a:p>
+          <a:pPr lvl="0" algn="ctr" defTabSz="311150">
+            <a:lnSpc>
+              <a:spcPct val="90000"/>
+            </a:lnSpc>
+            <a:spcBef>
+              <a:spcPct val="0"/>
+            </a:spcBef>
+            <a:spcAft>
+              <a:spcPct val="35000"/>
+            </a:spcAft>
+          </a:pPr>
+          <a:r>
+            <a:rPr lang="en-US" sz="700" kern="1200"/>
+            <a:t>Front-end developer</a:t>
+          </a:r>
+        </a:p>
+      </dsp:txBody>
+      <dsp:txXfrm>
+        <a:off x="3134559" y="456450"/>
+        <a:ext cx="487184" cy="487184"/>
       </dsp:txXfrm>
     </dsp:sp>
     <dsp:sp modelId="{C1EAACA3-86C2-499A-AF88-3C3AF9D8930D}">
@@ -5187,8 +5576,8 @@
       </dsp:nvSpPr>
       <dsp:spPr>
         <a:xfrm>
-          <a:off x="3677143" y="2104141"/>
-          <a:ext cx="735177" cy="735177"/>
+          <a:off x="3874261" y="2206380"/>
+          <a:ext cx="636818" cy="636818"/>
         </a:xfrm>
         <a:prstGeom prst="roundRect">
           <a:avLst/>
@@ -5281,8 +5670,8 @@
         </a:p>
       </dsp:txBody>
       <dsp:txXfrm>
-        <a:off x="3713031" y="2140029"/>
-        <a:ext cx="663401" cy="663401"/>
+        <a:off x="3905348" y="2237467"/>
+        <a:ext cx="574644" cy="574644"/>
       </dsp:txXfrm>
     </dsp:sp>
     <dsp:sp modelId="{E5D1C406-21E3-40FA-B871-F0D10DE0F911}">
@@ -5291,9 +5680,9 @@
         <dsp:cNvSpPr/>
       </dsp:nvSpPr>
       <dsp:spPr>
-        <a:xfrm rot="20520000">
-          <a:off x="4403632" y="2297439"/>
-          <a:ext cx="355022" cy="0"/>
+        <a:xfrm rot="17820000">
+          <a:off x="4311973" y="2136317"/>
+          <a:ext cx="157268" cy="0"/>
         </a:xfrm>
         <a:custGeom>
           <a:avLst/>
@@ -5307,7 +5696,7 @@
                 <a:pt x="0" y="0"/>
               </a:moveTo>
               <a:lnTo>
-                <a:pt x="355022" y="0"/>
+                <a:pt x="157268" y="0"/>
               </a:lnTo>
             </a:path>
           </a:pathLst>
@@ -5348,8 +5737,8 @@
       </dsp:nvSpPr>
       <dsp:spPr>
         <a:xfrm>
-          <a:off x="4749967" y="1755559"/>
-          <a:ext cx="735177" cy="735177"/>
+          <a:off x="4270135" y="1429434"/>
+          <a:ext cx="636818" cy="636818"/>
         </a:xfrm>
         <a:prstGeom prst="roundRect">
           <a:avLst/>
@@ -5419,12 +5808,12 @@
         </a:fontRef>
       </dsp:style>
       <dsp:txBody>
-        <a:bodyPr spcFirstLastPara="0" vert="horz" wrap="square" lIns="22860" tIns="22860" rIns="22860" bIns="22860" numCol="1" spcCol="1270" anchor="ctr" anchorCtr="0">
+        <a:bodyPr spcFirstLastPara="0" vert="horz" wrap="square" lIns="17780" tIns="17780" rIns="17780" bIns="17780" numCol="1" spcCol="1270" anchor="ctr" anchorCtr="0">
           <a:noAutofit/>
         </a:bodyPr>
         <a:lstStyle/>
         <a:p>
-          <a:pPr lvl="0" algn="ctr" defTabSz="400050">
+          <a:pPr lvl="0" algn="ctr" defTabSz="311150">
             <a:lnSpc>
               <a:spcPct val="90000"/>
             </a:lnSpc>
@@ -5436,14 +5825,175 @@
             </a:spcAft>
           </a:pPr>
           <a:r>
-            <a:rPr lang="en-US" sz="900" kern="1200"/>
+            <a:rPr lang="en-US" sz="700" kern="1200"/>
             <a:t>Client</a:t>
           </a:r>
         </a:p>
       </dsp:txBody>
       <dsp:txXfrm>
-        <a:off x="4785855" y="1791447"/>
-        <a:ext cx="663401" cy="663401"/>
+        <a:off x="4301222" y="1460521"/>
+        <a:ext cx="574644" cy="574644"/>
+      </dsp:txXfrm>
+    </dsp:sp>
+    <dsp:sp modelId="{34D9DE56-A4B7-48EF-8005-7B63640A2D43}">
+      <dsp:nvSpPr>
+        <dsp:cNvPr id="0" name=""/>
+        <dsp:cNvSpPr/>
+      </dsp:nvSpPr>
+      <dsp:spPr>
+        <a:xfrm rot="1620000">
+          <a:off x="4502509" y="2722727"/>
+          <a:ext cx="157268" cy="0"/>
+        </a:xfrm>
+        <a:custGeom>
+          <a:avLst/>
+          <a:gdLst/>
+          <a:ahLst/>
+          <a:cxnLst/>
+          <a:rect l="0" t="0" r="0" b="0"/>
+          <a:pathLst>
+            <a:path>
+              <a:moveTo>
+                <a:pt x="0" y="0"/>
+              </a:moveTo>
+              <a:lnTo>
+                <a:pt x="157268" y="0"/>
+              </a:lnTo>
+            </a:path>
+          </a:pathLst>
+        </a:custGeom>
+        <a:noFill/>
+        <a:ln w="12700" cap="flat" cmpd="sng" algn="ctr">
+          <a:solidFill>
+            <a:schemeClr val="accent1">
+              <a:shade val="80000"/>
+              <a:hueOff val="0"/>
+              <a:satOff val="0"/>
+              <a:lumOff val="0"/>
+              <a:alphaOff val="0"/>
+            </a:schemeClr>
+          </a:solidFill>
+          <a:prstDash val="solid"/>
+          <a:miter lim="800000"/>
+        </a:ln>
+        <a:effectLst/>
+      </dsp:spPr>
+      <dsp:style>
+        <a:lnRef idx="2">
+          <a:scrgbClr r="0" g="0" b="0"/>
+        </a:lnRef>
+        <a:fillRef idx="0">
+          <a:scrgbClr r="0" g="0" b="0"/>
+        </a:fillRef>
+        <a:effectRef idx="0">
+          <a:scrgbClr r="0" g="0" b="0"/>
+        </a:effectRef>
+        <a:fontRef idx="minor"/>
+      </dsp:style>
+    </dsp:sp>
+    <dsp:sp modelId="{910580EB-C2A9-4879-AD5B-7756449D2D24}">
+      <dsp:nvSpPr>
+        <dsp:cNvPr id="0" name=""/>
+        <dsp:cNvSpPr/>
+      </dsp:nvSpPr>
+      <dsp:spPr>
+        <a:xfrm>
+          <a:off x="4651207" y="2602254"/>
+          <a:ext cx="636818" cy="636818"/>
+        </a:xfrm>
+        <a:prstGeom prst="roundRect">
+          <a:avLst/>
+        </a:prstGeom>
+        <a:gradFill rotWithShape="0">
+          <a:gsLst>
+            <a:gs pos="0">
+              <a:schemeClr val="accent1">
+                <a:hueOff val="0"/>
+                <a:satOff val="0"/>
+                <a:lumOff val="0"/>
+                <a:alphaOff val="0"/>
+                <a:lumMod val="110000"/>
+                <a:satMod val="105000"/>
+                <a:tint val="67000"/>
+              </a:schemeClr>
+            </a:gs>
+            <a:gs pos="50000">
+              <a:schemeClr val="accent1">
+                <a:hueOff val="0"/>
+                <a:satOff val="0"/>
+                <a:lumOff val="0"/>
+                <a:alphaOff val="0"/>
+                <a:lumMod val="105000"/>
+                <a:satMod val="103000"/>
+                <a:tint val="73000"/>
+              </a:schemeClr>
+            </a:gs>
+            <a:gs pos="100000">
+              <a:schemeClr val="accent1">
+                <a:hueOff val="0"/>
+                <a:satOff val="0"/>
+                <a:lumOff val="0"/>
+                <a:alphaOff val="0"/>
+                <a:lumMod val="105000"/>
+                <a:satMod val="109000"/>
+                <a:tint val="81000"/>
+              </a:schemeClr>
+            </a:gs>
+          </a:gsLst>
+          <a:lin ang="5400000" scaled="0"/>
+        </a:gradFill>
+        <a:ln>
+          <a:noFill/>
+        </a:ln>
+        <a:effectLst/>
+        <a:scene3d>
+          <a:camera prst="orthographicFront"/>
+          <a:lightRig rig="flat" dir="t"/>
+        </a:scene3d>
+        <a:sp3d prstMaterial="dkEdge">
+          <a:bevelT w="8200" h="38100"/>
+        </a:sp3d>
+      </dsp:spPr>
+      <dsp:style>
+        <a:lnRef idx="0">
+          <a:scrgbClr r="0" g="0" b="0"/>
+        </a:lnRef>
+        <a:fillRef idx="2">
+          <a:scrgbClr r="0" g="0" b="0"/>
+        </a:fillRef>
+        <a:effectRef idx="1">
+          <a:scrgbClr r="0" g="0" b="0"/>
+        </a:effectRef>
+        <a:fontRef idx="minor">
+          <a:schemeClr val="dk1"/>
+        </a:fontRef>
+      </dsp:style>
+      <dsp:txBody>
+        <a:bodyPr spcFirstLastPara="0" vert="horz" wrap="square" lIns="17780" tIns="17780" rIns="17780" bIns="17780" numCol="1" spcCol="1270" anchor="ctr" anchorCtr="0">
+          <a:noAutofit/>
+        </a:bodyPr>
+        <a:lstStyle/>
+        <a:p>
+          <a:pPr lvl="0" algn="ctr" defTabSz="311150">
+            <a:lnSpc>
+              <a:spcPct val="90000"/>
+            </a:lnSpc>
+            <a:spcBef>
+              <a:spcPct val="0"/>
+            </a:spcBef>
+            <a:spcAft>
+              <a:spcPct val="35000"/>
+            </a:spcAft>
+          </a:pPr>
+          <a:r>
+            <a:rPr lang="en-US" sz="700" kern="1200"/>
+            <a:t>Database solutions technician</a:t>
+          </a:r>
+        </a:p>
+      </dsp:txBody>
+      <dsp:txXfrm>
+        <a:off x="4682294" y="2633341"/>
+        <a:ext cx="574644" cy="574644"/>
       </dsp:txXfrm>
     </dsp:sp>
     <dsp:sp modelId="{879155D7-2441-4CE7-895B-4B678884ADDA}">
@@ -5453,7 +6003,7 @@
       </dsp:nvSpPr>
       <dsp:spPr>
         <a:xfrm>
-          <a:off x="3220332" y="3752600"/>
+          <a:off x="3220574" y="3863045"/>
           <a:ext cx="735177" cy="735177"/>
         </a:xfrm>
         <a:prstGeom prst="roundRect">
@@ -5547,7 +6097,7 @@
         </a:p>
       </dsp:txBody>
       <dsp:txXfrm>
-        <a:off x="3256220" y="3788488"/>
+        <a:off x="3256462" y="3898933"/>
         <a:ext cx="663401" cy="663401"/>
       </dsp:txXfrm>
     </dsp:sp>
@@ -5557,9 +6107,9 @@
         <dsp:cNvSpPr/>
       </dsp:nvSpPr>
       <dsp:spPr>
-        <a:xfrm rot="3240000">
-          <a:off x="3768975" y="4656591"/>
-          <a:ext cx="417329" cy="0"/>
+        <a:xfrm rot="540000">
+          <a:off x="3954566" y="4303929"/>
+          <a:ext cx="192739" cy="0"/>
         </a:xfrm>
         <a:custGeom>
           <a:avLst/>
@@ -5573,7 +6123,7 @@
                 <a:pt x="0" y="0"/>
               </a:moveTo>
               <a:lnTo>
-                <a:pt x="417329" y="0"/>
+                <a:pt x="192739" y="0"/>
               </a:lnTo>
             </a:path>
           </a:pathLst>
@@ -5614,7 +6164,7 @@
       </dsp:nvSpPr>
       <dsp:spPr>
         <a:xfrm>
-          <a:off x="3999770" y="4825404"/>
+          <a:off x="4146119" y="4009636"/>
           <a:ext cx="735177" cy="735177"/>
         </a:xfrm>
         <a:prstGeom prst="roundRect">
@@ -5685,12 +6235,12 @@
         </a:fontRef>
       </dsp:style>
       <dsp:txBody>
-        <a:bodyPr spcFirstLastPara="0" vert="horz" wrap="square" lIns="22860" tIns="22860" rIns="22860" bIns="22860" numCol="1" spcCol="1270" anchor="ctr" anchorCtr="0">
+        <a:bodyPr spcFirstLastPara="0" vert="horz" wrap="square" lIns="17780" tIns="17780" rIns="17780" bIns="17780" numCol="1" spcCol="1270" anchor="ctr" anchorCtr="0">
           <a:noAutofit/>
         </a:bodyPr>
         <a:lstStyle/>
         <a:p>
-          <a:pPr lvl="0" algn="ctr" defTabSz="400050">
+          <a:pPr lvl="0" algn="ctr" defTabSz="311150">
             <a:lnSpc>
               <a:spcPct val="90000"/>
             </a:lnSpc>
@@ -5702,13 +6252,174 @@
             </a:spcAft>
           </a:pPr>
           <a:r>
-            <a:rPr lang="en-US" sz="900" kern="1200"/>
+            <a:rPr lang="en-US" sz="700" kern="1200"/>
             <a:t>Developer</a:t>
           </a:r>
         </a:p>
       </dsp:txBody>
       <dsp:txXfrm>
-        <a:off x="4035658" y="4861292"/>
+        <a:off x="4182007" y="4045524"/>
+        <a:ext cx="663401" cy="663401"/>
+      </dsp:txXfrm>
+    </dsp:sp>
+    <dsp:sp modelId="{A2E47A9B-802D-45FE-8984-8182FF6388C4}">
+      <dsp:nvSpPr>
+        <dsp:cNvPr id="0" name=""/>
+        <dsp:cNvSpPr/>
+      </dsp:nvSpPr>
+      <dsp:spPr>
+        <a:xfrm rot="5940000">
+          <a:off x="3418497" y="4693406"/>
+          <a:ext cx="192739" cy="0"/>
+        </a:xfrm>
+        <a:custGeom>
+          <a:avLst/>
+          <a:gdLst/>
+          <a:ahLst/>
+          <a:cxnLst/>
+          <a:rect l="0" t="0" r="0" b="0"/>
+          <a:pathLst>
+            <a:path>
+              <a:moveTo>
+                <a:pt x="0" y="0"/>
+              </a:moveTo>
+              <a:lnTo>
+                <a:pt x="192739" y="0"/>
+              </a:lnTo>
+            </a:path>
+          </a:pathLst>
+        </a:custGeom>
+        <a:noFill/>
+        <a:ln w="12700" cap="flat" cmpd="sng" algn="ctr">
+          <a:solidFill>
+            <a:schemeClr val="accent1">
+              <a:shade val="80000"/>
+              <a:hueOff val="0"/>
+              <a:satOff val="0"/>
+              <a:lumOff val="0"/>
+              <a:alphaOff val="0"/>
+            </a:schemeClr>
+          </a:solidFill>
+          <a:prstDash val="solid"/>
+          <a:miter lim="800000"/>
+        </a:ln>
+        <a:effectLst/>
+      </dsp:spPr>
+      <dsp:style>
+        <a:lnRef idx="2">
+          <a:scrgbClr r="0" g="0" b="0"/>
+        </a:lnRef>
+        <a:fillRef idx="0">
+          <a:scrgbClr r="0" g="0" b="0"/>
+        </a:fillRef>
+        <a:effectRef idx="0">
+          <a:scrgbClr r="0" g="0" b="0"/>
+        </a:effectRef>
+        <a:fontRef idx="minor"/>
+      </dsp:style>
+    </dsp:sp>
+    <dsp:sp modelId="{77F7E804-CFBA-4957-9205-9664A0396085}">
+      <dsp:nvSpPr>
+        <dsp:cNvPr id="0" name=""/>
+        <dsp:cNvSpPr/>
+      </dsp:nvSpPr>
+      <dsp:spPr>
+        <a:xfrm>
+          <a:off x="3073983" y="4788589"/>
+          <a:ext cx="735177" cy="735177"/>
+        </a:xfrm>
+        <a:prstGeom prst="roundRect">
+          <a:avLst/>
+        </a:prstGeom>
+        <a:gradFill rotWithShape="0">
+          <a:gsLst>
+            <a:gs pos="0">
+              <a:schemeClr val="accent1">
+                <a:hueOff val="0"/>
+                <a:satOff val="0"/>
+                <a:lumOff val="0"/>
+                <a:alphaOff val="0"/>
+                <a:lumMod val="110000"/>
+                <a:satMod val="105000"/>
+                <a:tint val="67000"/>
+              </a:schemeClr>
+            </a:gs>
+            <a:gs pos="50000">
+              <a:schemeClr val="accent1">
+                <a:hueOff val="0"/>
+                <a:satOff val="0"/>
+                <a:lumOff val="0"/>
+                <a:alphaOff val="0"/>
+                <a:lumMod val="105000"/>
+                <a:satMod val="103000"/>
+                <a:tint val="73000"/>
+              </a:schemeClr>
+            </a:gs>
+            <a:gs pos="100000">
+              <a:schemeClr val="accent1">
+                <a:hueOff val="0"/>
+                <a:satOff val="0"/>
+                <a:lumOff val="0"/>
+                <a:alphaOff val="0"/>
+                <a:lumMod val="105000"/>
+                <a:satMod val="109000"/>
+                <a:tint val="81000"/>
+              </a:schemeClr>
+            </a:gs>
+          </a:gsLst>
+          <a:lin ang="5400000" scaled="0"/>
+        </a:gradFill>
+        <a:ln>
+          <a:noFill/>
+        </a:ln>
+        <a:effectLst/>
+        <a:scene3d>
+          <a:camera prst="orthographicFront"/>
+          <a:lightRig rig="flat" dir="t"/>
+        </a:scene3d>
+        <a:sp3d prstMaterial="dkEdge">
+          <a:bevelT w="8200" h="38100"/>
+        </a:sp3d>
+      </dsp:spPr>
+      <dsp:style>
+        <a:lnRef idx="0">
+          <a:scrgbClr r="0" g="0" b="0"/>
+        </a:lnRef>
+        <a:fillRef idx="2">
+          <a:scrgbClr r="0" g="0" b="0"/>
+        </a:fillRef>
+        <a:effectRef idx="1">
+          <a:scrgbClr r="0" g="0" b="0"/>
+        </a:effectRef>
+        <a:fontRef idx="minor">
+          <a:schemeClr val="dk1"/>
+        </a:fontRef>
+      </dsp:style>
+      <dsp:txBody>
+        <a:bodyPr spcFirstLastPara="0" vert="horz" wrap="square" lIns="17780" tIns="17780" rIns="17780" bIns="17780" numCol="1" spcCol="1270" anchor="ctr" anchorCtr="0">
+          <a:noAutofit/>
+        </a:bodyPr>
+        <a:lstStyle/>
+        <a:p>
+          <a:pPr lvl="0" algn="ctr" defTabSz="311150">
+            <a:lnSpc>
+              <a:spcPct val="90000"/>
+            </a:lnSpc>
+            <a:spcBef>
+              <a:spcPct val="0"/>
+            </a:spcBef>
+            <a:spcAft>
+              <a:spcPct val="35000"/>
+            </a:spcAft>
+          </a:pPr>
+          <a:r>
+            <a:rPr lang="en-US" sz="700" kern="1200"/>
+            <a:t>Database solutions technician</a:t>
+          </a:r>
+        </a:p>
+      </dsp:txBody>
+      <dsp:txXfrm>
+        <a:off x="3109871" y="4824477"/>
         <a:ext cx="663401" cy="663401"/>
       </dsp:txXfrm>
     </dsp:sp>
@@ -5719,7 +6430,7 @@
       </dsp:nvSpPr>
       <dsp:spPr>
         <a:xfrm>
-          <a:off x="1530890" y="3752600"/>
+          <a:off x="1530647" y="3863045"/>
           <a:ext cx="735177" cy="735177"/>
         </a:xfrm>
         <a:prstGeom prst="roundRect">
@@ -5813,7 +6524,7 @@
         </a:p>
       </dsp:txBody>
       <dsp:txXfrm>
-        <a:off x="1566778" y="3788488"/>
+        <a:off x="1566535" y="3898933"/>
         <a:ext cx="663401" cy="663401"/>
       </dsp:txXfrm>
     </dsp:sp>
@@ -5823,9 +6534,9 @@
         <dsp:cNvSpPr/>
       </dsp:nvSpPr>
       <dsp:spPr>
-        <a:xfrm rot="7560000">
-          <a:off x="1300095" y="4656591"/>
-          <a:ext cx="417329" cy="0"/>
+        <a:xfrm rot="4860000">
+          <a:off x="1875162" y="4693406"/>
+          <a:ext cx="192739" cy="0"/>
         </a:xfrm>
         <a:custGeom>
           <a:avLst/>
@@ -5839,7 +6550,7 @@
                 <a:pt x="0" y="0"/>
               </a:moveTo>
               <a:lnTo>
-                <a:pt x="417329" y="0"/>
+                <a:pt x="192739" y="0"/>
               </a:lnTo>
             </a:path>
           </a:pathLst>
@@ -5880,7 +6591,7 @@
       </dsp:nvSpPr>
       <dsp:spPr>
         <a:xfrm>
-          <a:off x="751452" y="4825404"/>
+          <a:off x="1677239" y="4788589"/>
           <a:ext cx="735177" cy="735177"/>
         </a:xfrm>
         <a:prstGeom prst="roundRect">
@@ -5951,12 +6662,12 @@
         </a:fontRef>
       </dsp:style>
       <dsp:txBody>
-        <a:bodyPr spcFirstLastPara="0" vert="horz" wrap="square" lIns="22860" tIns="22860" rIns="22860" bIns="22860" numCol="1" spcCol="1270" anchor="ctr" anchorCtr="0">
+        <a:bodyPr spcFirstLastPara="0" vert="horz" wrap="square" lIns="17780" tIns="17780" rIns="17780" bIns="17780" numCol="1" spcCol="1270" anchor="ctr" anchorCtr="0">
           <a:noAutofit/>
         </a:bodyPr>
         <a:lstStyle/>
         <a:p>
-          <a:pPr lvl="0" algn="ctr" defTabSz="400050">
+          <a:pPr lvl="0" algn="ctr" defTabSz="311150">
             <a:lnSpc>
               <a:spcPct val="90000"/>
             </a:lnSpc>
@@ -5968,13 +6679,174 @@
             </a:spcAft>
           </a:pPr>
           <a:r>
-            <a:rPr lang="en-US" sz="900" kern="1200"/>
+            <a:rPr lang="en-US" sz="700" kern="1200"/>
             <a:t>Developer</a:t>
           </a:r>
         </a:p>
       </dsp:txBody>
       <dsp:txXfrm>
-        <a:off x="787340" y="4861292"/>
+        <a:off x="1713127" y="4824477"/>
+        <a:ext cx="663401" cy="663401"/>
+      </dsp:txXfrm>
+    </dsp:sp>
+    <dsp:sp modelId="{91042A07-2DE4-4AB2-A5C9-140C97ACBC64}">
+      <dsp:nvSpPr>
+        <dsp:cNvPr id="0" name=""/>
+        <dsp:cNvSpPr/>
+      </dsp:nvSpPr>
+      <dsp:spPr>
+        <a:xfrm rot="10260000">
+          <a:off x="1339094" y="4303929"/>
+          <a:ext cx="192739" cy="0"/>
+        </a:xfrm>
+        <a:custGeom>
+          <a:avLst/>
+          <a:gdLst/>
+          <a:ahLst/>
+          <a:cxnLst/>
+          <a:rect l="0" t="0" r="0" b="0"/>
+          <a:pathLst>
+            <a:path>
+              <a:moveTo>
+                <a:pt x="0" y="0"/>
+              </a:moveTo>
+              <a:lnTo>
+                <a:pt x="192739" y="0"/>
+              </a:lnTo>
+            </a:path>
+          </a:pathLst>
+        </a:custGeom>
+        <a:noFill/>
+        <a:ln w="12700" cap="flat" cmpd="sng" algn="ctr">
+          <a:solidFill>
+            <a:schemeClr val="accent1">
+              <a:shade val="80000"/>
+              <a:hueOff val="0"/>
+              <a:satOff val="0"/>
+              <a:lumOff val="0"/>
+              <a:alphaOff val="0"/>
+            </a:schemeClr>
+          </a:solidFill>
+          <a:prstDash val="solid"/>
+          <a:miter lim="800000"/>
+        </a:ln>
+        <a:effectLst/>
+      </dsp:spPr>
+      <dsp:style>
+        <a:lnRef idx="2">
+          <a:scrgbClr r="0" g="0" b="0"/>
+        </a:lnRef>
+        <a:fillRef idx="0">
+          <a:scrgbClr r="0" g="0" b="0"/>
+        </a:fillRef>
+        <a:effectRef idx="0">
+          <a:scrgbClr r="0" g="0" b="0"/>
+        </a:effectRef>
+        <a:fontRef idx="minor"/>
+      </dsp:style>
+    </dsp:sp>
+    <dsp:sp modelId="{97E7B746-A186-4668-919A-5A05A15896DC}">
+      <dsp:nvSpPr>
+        <dsp:cNvPr id="0" name=""/>
+        <dsp:cNvSpPr/>
+      </dsp:nvSpPr>
+      <dsp:spPr>
+        <a:xfrm>
+          <a:off x="605103" y="4009636"/>
+          <a:ext cx="735177" cy="735177"/>
+        </a:xfrm>
+        <a:prstGeom prst="roundRect">
+          <a:avLst/>
+        </a:prstGeom>
+        <a:gradFill rotWithShape="0">
+          <a:gsLst>
+            <a:gs pos="0">
+              <a:schemeClr val="accent1">
+                <a:hueOff val="0"/>
+                <a:satOff val="0"/>
+                <a:lumOff val="0"/>
+                <a:alphaOff val="0"/>
+                <a:lumMod val="110000"/>
+                <a:satMod val="105000"/>
+                <a:tint val="67000"/>
+              </a:schemeClr>
+            </a:gs>
+            <a:gs pos="50000">
+              <a:schemeClr val="accent1">
+                <a:hueOff val="0"/>
+                <a:satOff val="0"/>
+                <a:lumOff val="0"/>
+                <a:alphaOff val="0"/>
+                <a:lumMod val="105000"/>
+                <a:satMod val="103000"/>
+                <a:tint val="73000"/>
+              </a:schemeClr>
+            </a:gs>
+            <a:gs pos="100000">
+              <a:schemeClr val="accent1">
+                <a:hueOff val="0"/>
+                <a:satOff val="0"/>
+                <a:lumOff val="0"/>
+                <a:alphaOff val="0"/>
+                <a:lumMod val="105000"/>
+                <a:satMod val="109000"/>
+                <a:tint val="81000"/>
+              </a:schemeClr>
+            </a:gs>
+          </a:gsLst>
+          <a:lin ang="5400000" scaled="0"/>
+        </a:gradFill>
+        <a:ln>
+          <a:noFill/>
+        </a:ln>
+        <a:effectLst/>
+        <a:scene3d>
+          <a:camera prst="orthographicFront"/>
+          <a:lightRig rig="flat" dir="t"/>
+        </a:scene3d>
+        <a:sp3d prstMaterial="dkEdge">
+          <a:bevelT w="8200" h="38100"/>
+        </a:sp3d>
+      </dsp:spPr>
+      <dsp:style>
+        <a:lnRef idx="0">
+          <a:scrgbClr r="0" g="0" b="0"/>
+        </a:lnRef>
+        <a:fillRef idx="2">
+          <a:scrgbClr r="0" g="0" b="0"/>
+        </a:fillRef>
+        <a:effectRef idx="1">
+          <a:scrgbClr r="0" g="0" b="0"/>
+        </a:effectRef>
+        <a:fontRef idx="minor">
+          <a:schemeClr val="dk1"/>
+        </a:fontRef>
+      </dsp:style>
+      <dsp:txBody>
+        <a:bodyPr spcFirstLastPara="0" vert="horz" wrap="square" lIns="17780" tIns="17780" rIns="17780" bIns="17780" numCol="1" spcCol="1270" anchor="ctr" anchorCtr="0">
+          <a:noAutofit/>
+        </a:bodyPr>
+        <a:lstStyle/>
+        <a:p>
+          <a:pPr lvl="0" algn="ctr" defTabSz="311150">
+            <a:lnSpc>
+              <a:spcPct val="90000"/>
+            </a:lnSpc>
+            <a:spcBef>
+              <a:spcPct val="0"/>
+            </a:spcBef>
+            <a:spcAft>
+              <a:spcPct val="35000"/>
+            </a:spcAft>
+          </a:pPr>
+          <a:r>
+            <a:rPr lang="en-US" sz="700" kern="1200"/>
+            <a:t>Graphic User-Interface developer</a:t>
+          </a:r>
+        </a:p>
+      </dsp:txBody>
+      <dsp:txXfrm>
+        <a:off x="640991" y="4045524"/>
         <a:ext cx="663401" cy="663401"/>
       </dsp:txXfrm>
     </dsp:sp>
@@ -5985,8 +6857,8 @@
       </dsp:nvSpPr>
       <dsp:spPr>
         <a:xfrm>
-          <a:off x="1074079" y="2104141"/>
-          <a:ext cx="735177" cy="735177"/>
+          <a:off x="975319" y="2206380"/>
+          <a:ext cx="636818" cy="636818"/>
         </a:xfrm>
         <a:prstGeom prst="roundRect">
           <a:avLst/>
@@ -6079,8 +6951,8 @@
         </a:p>
       </dsp:txBody>
       <dsp:txXfrm>
-        <a:off x="1109967" y="2140029"/>
-        <a:ext cx="663401" cy="663401"/>
+        <a:off x="1006406" y="2237467"/>
+        <a:ext cx="574644" cy="574644"/>
       </dsp:txXfrm>
     </dsp:sp>
     <dsp:sp modelId="{AE768E33-37E3-402D-B4FC-FA0E34B9FD11}">
@@ -6089,9 +6961,9 @@
         <dsp:cNvSpPr/>
       </dsp:nvSpPr>
       <dsp:spPr>
-        <a:xfrm rot="11880000">
-          <a:off x="727744" y="2297439"/>
-          <a:ext cx="355022" cy="0"/>
+        <a:xfrm rot="9180000">
+          <a:off x="826621" y="2722727"/>
+          <a:ext cx="157268" cy="0"/>
         </a:xfrm>
         <a:custGeom>
           <a:avLst/>
@@ -6105,7 +6977,7 @@
                 <a:pt x="0" y="0"/>
               </a:moveTo>
               <a:lnTo>
-                <a:pt x="355022" y="0"/>
+                <a:pt x="157268" y="0"/>
               </a:lnTo>
             </a:path>
           </a:pathLst>
@@ -6146,8 +7018,8 @@
       </dsp:nvSpPr>
       <dsp:spPr>
         <a:xfrm>
-          <a:off x="1255" y="1755559"/>
-          <a:ext cx="735177" cy="735177"/>
+          <a:off x="198373" y="2602254"/>
+          <a:ext cx="636818" cy="636818"/>
         </a:xfrm>
         <a:prstGeom prst="roundRect">
           <a:avLst/>
@@ -6217,12 +7089,12 @@
         </a:fontRef>
       </dsp:style>
       <dsp:txBody>
-        <a:bodyPr spcFirstLastPara="0" vert="horz" wrap="square" lIns="22860" tIns="22860" rIns="22860" bIns="22860" numCol="1" spcCol="1270" anchor="ctr" anchorCtr="0">
+        <a:bodyPr spcFirstLastPara="0" vert="horz" wrap="square" lIns="17780" tIns="17780" rIns="17780" bIns="17780" numCol="1" spcCol="1270" anchor="ctr" anchorCtr="0">
           <a:noAutofit/>
         </a:bodyPr>
         <a:lstStyle/>
         <a:p>
-          <a:pPr lvl="0" algn="ctr" defTabSz="400050">
+          <a:pPr lvl="0" algn="ctr" defTabSz="311150">
             <a:lnSpc>
               <a:spcPct val="90000"/>
             </a:lnSpc>
@@ -6234,14 +7106,175 @@
             </a:spcAft>
           </a:pPr>
           <a:r>
-            <a:rPr lang="en-US" sz="900" kern="1200"/>
+            <a:rPr lang="en-US" sz="700" kern="1200"/>
             <a:t>Developer</a:t>
           </a:r>
         </a:p>
       </dsp:txBody>
       <dsp:txXfrm>
-        <a:off x="37143" y="1791447"/>
-        <a:ext cx="663401" cy="663401"/>
+        <a:off x="229460" y="2633341"/>
+        <a:ext cx="574644" cy="574644"/>
+      </dsp:txXfrm>
+    </dsp:sp>
+    <dsp:sp modelId="{429DB0CB-DC55-48D5-9CDE-E9C2190902EC}">
+      <dsp:nvSpPr>
+        <dsp:cNvPr id="0" name=""/>
+        <dsp:cNvSpPr/>
+      </dsp:nvSpPr>
+      <dsp:spPr>
+        <a:xfrm rot="14580000">
+          <a:off x="1017157" y="2136317"/>
+          <a:ext cx="157268" cy="0"/>
+        </a:xfrm>
+        <a:custGeom>
+          <a:avLst/>
+          <a:gdLst/>
+          <a:ahLst/>
+          <a:cxnLst/>
+          <a:rect l="0" t="0" r="0" b="0"/>
+          <a:pathLst>
+            <a:path>
+              <a:moveTo>
+                <a:pt x="0" y="0"/>
+              </a:moveTo>
+              <a:lnTo>
+                <a:pt x="157268" y="0"/>
+              </a:lnTo>
+            </a:path>
+          </a:pathLst>
+        </a:custGeom>
+        <a:noFill/>
+        <a:ln w="12700" cap="flat" cmpd="sng" algn="ctr">
+          <a:solidFill>
+            <a:schemeClr val="accent1">
+              <a:shade val="80000"/>
+              <a:hueOff val="0"/>
+              <a:satOff val="0"/>
+              <a:lumOff val="0"/>
+              <a:alphaOff val="0"/>
+            </a:schemeClr>
+          </a:solidFill>
+          <a:prstDash val="solid"/>
+          <a:miter lim="800000"/>
+        </a:ln>
+        <a:effectLst/>
+      </dsp:spPr>
+      <dsp:style>
+        <a:lnRef idx="2">
+          <a:scrgbClr r="0" g="0" b="0"/>
+        </a:lnRef>
+        <a:fillRef idx="0">
+          <a:scrgbClr r="0" g="0" b="0"/>
+        </a:fillRef>
+        <a:effectRef idx="0">
+          <a:scrgbClr r="0" g="0" b="0"/>
+        </a:effectRef>
+        <a:fontRef idx="minor"/>
+      </dsp:style>
+    </dsp:sp>
+    <dsp:sp modelId="{CD988128-56B2-4C1F-856C-A853853651BB}">
+      <dsp:nvSpPr>
+        <dsp:cNvPr id="0" name=""/>
+        <dsp:cNvSpPr/>
+      </dsp:nvSpPr>
+      <dsp:spPr>
+        <a:xfrm>
+          <a:off x="579445" y="1429434"/>
+          <a:ext cx="636818" cy="636818"/>
+        </a:xfrm>
+        <a:prstGeom prst="roundRect">
+          <a:avLst/>
+        </a:prstGeom>
+        <a:gradFill rotWithShape="0">
+          <a:gsLst>
+            <a:gs pos="0">
+              <a:schemeClr val="accent1">
+                <a:hueOff val="0"/>
+                <a:satOff val="0"/>
+                <a:lumOff val="0"/>
+                <a:alphaOff val="0"/>
+                <a:lumMod val="110000"/>
+                <a:satMod val="105000"/>
+                <a:tint val="67000"/>
+              </a:schemeClr>
+            </a:gs>
+            <a:gs pos="50000">
+              <a:schemeClr val="accent1">
+                <a:hueOff val="0"/>
+                <a:satOff val="0"/>
+                <a:lumOff val="0"/>
+                <a:alphaOff val="0"/>
+                <a:lumMod val="105000"/>
+                <a:satMod val="103000"/>
+                <a:tint val="73000"/>
+              </a:schemeClr>
+            </a:gs>
+            <a:gs pos="100000">
+              <a:schemeClr val="accent1">
+                <a:hueOff val="0"/>
+                <a:satOff val="0"/>
+                <a:lumOff val="0"/>
+                <a:alphaOff val="0"/>
+                <a:lumMod val="105000"/>
+                <a:satMod val="109000"/>
+                <a:tint val="81000"/>
+              </a:schemeClr>
+            </a:gs>
+          </a:gsLst>
+          <a:lin ang="5400000" scaled="0"/>
+        </a:gradFill>
+        <a:ln>
+          <a:noFill/>
+        </a:ln>
+        <a:effectLst/>
+        <a:scene3d>
+          <a:camera prst="orthographicFront"/>
+          <a:lightRig rig="flat" dir="t"/>
+        </a:scene3d>
+        <a:sp3d prstMaterial="dkEdge">
+          <a:bevelT w="8200" h="38100"/>
+        </a:sp3d>
+      </dsp:spPr>
+      <dsp:style>
+        <a:lnRef idx="0">
+          <a:scrgbClr r="0" g="0" b="0"/>
+        </a:lnRef>
+        <a:fillRef idx="2">
+          <a:scrgbClr r="0" g="0" b="0"/>
+        </a:fillRef>
+        <a:effectRef idx="1">
+          <a:scrgbClr r="0" g="0" b="0"/>
+        </a:effectRef>
+        <a:fontRef idx="minor">
+          <a:schemeClr val="dk1"/>
+        </a:fontRef>
+      </dsp:style>
+      <dsp:txBody>
+        <a:bodyPr spcFirstLastPara="0" vert="horz" wrap="square" lIns="17780" tIns="17780" rIns="17780" bIns="17780" numCol="1" spcCol="1270" anchor="ctr" anchorCtr="0">
+          <a:noAutofit/>
+        </a:bodyPr>
+        <a:lstStyle/>
+        <a:p>
+          <a:pPr lvl="0" algn="ctr" defTabSz="311150">
+            <a:lnSpc>
+              <a:spcPct val="90000"/>
+            </a:lnSpc>
+            <a:spcBef>
+              <a:spcPct val="0"/>
+            </a:spcBef>
+            <a:spcAft>
+              <a:spcPct val="35000"/>
+            </a:spcAft>
+          </a:pPr>
+          <a:r>
+            <a:rPr lang="en-US" sz="700" kern="1200"/>
+            <a:t>Front-end developer</a:t>
+          </a:r>
+        </a:p>
+      </dsp:txBody>
+      <dsp:txXfrm>
+        <a:off x="610532" y="1460521"/>
+        <a:ext cx="574644" cy="574644"/>
       </dsp:txXfrm>
     </dsp:sp>
   </dsp:spTree>
@@ -10652,7 +11685,7 @@
 </file>
 
 <file path=customXml/itemProps1.xml><?xml version="1.0" encoding="utf-8"?>
-<ds:datastoreItem xmlns:ds="http://schemas.openxmlformats.org/officeDocument/2006/customXml" ds:itemID="{31F728DE-C441-EF4A-82D6-507669F2391D}">
+<ds:datastoreItem xmlns:ds="http://schemas.openxmlformats.org/officeDocument/2006/customXml" ds:itemID="{BC988429-7D9C-41FE-8FD6-E5426F0C7222}">
   <ds:schemaRefs>
     <ds:schemaRef ds:uri="http://schemas.openxmlformats.org/officeDocument/2006/bibliography"/>
   </ds:schemaRefs>

</xml_diff>